<commit_message>
Added Framingham to paper
</commit_message>
<xml_diff>
--- a/paper/paper.docx
+++ b/paper/paper.docx
@@ -398,7 +398,7 @@
         <w:t xml:space="preserve">The controversy inspired one of the prominent researchers in this area, Sir Austin Bradford Hill, to delineate his nine famous principles for establishing causation (</w:t>
       </w:r>
       <w:r>
-        <w:t xml:space="preserve">HILL (1965)</w:t>
+        <w:t xml:space="preserve">Hill (1965)</w:t>
       </w:r>
       <w:r>
         <w:t xml:space="preserve">).</w:t>
@@ -406,6 +406,54 @@
     </w:p>
     <w:p>
       <w:pPr>
+        <w:pStyle w:val="BodyText"/>
+      </w:pPr>
+      <w:r>
+        <w:t xml:space="preserve">Risk factors for cardiovascular disease</w:t>
+      </w:r>
+    </w:p>
+    <w:p>
+      <w:pPr>
+        <w:pStyle w:val="BodyText"/>
+      </w:pPr>
+      <w:r>
+        <w:t xml:space="preserve">While many pharmaceutical and surgical interventions for cardiovascular disease used RCTs, the identification of risk factors for this condition required the use of a large observational cohort, the Framingham Study. This study originally comprised roughly 5,000 men and women in the city of Framingham, Massachusetts between the ages of 30 and 59 with a planned follow-up of 20 years (</w:t>
+      </w:r>
+      <w:r>
+        <w:t xml:space="preserve">Dawber, Meadors, and Moore (1951)</w:t>
+      </w:r>
+      <w:r>
+        <w:t xml:space="preserve">). It is worth noting that the inclusion of women in this study was, in that era, a rather unusual feature. At the end of twenty years, the study was almost ended, but a private funding effort and a concerted lobbying campaign led to the renewal and expansion of the Framingham study (</w:t>
+      </w:r>
+      <w:r>
+        <w:t xml:space="preserve">Mahmood et al. (2014)</w:t>
+      </w:r>
+      <w:r>
+        <w:t xml:space="preserve">). This expansion included inclusion of the children of the original participants and eventually the children of those children. Two contemporary cohorts of minority participants were recruited to reflect the changing demographics of the city (</w:t>
+      </w:r>
+      <w:r>
+        <w:t xml:space="preserve">Andersson et al. (2019)</w:t>
+      </w:r>
+      <w:r>
+        <w:t xml:space="preserve">).</w:t>
+      </w:r>
+    </w:p>
+    <w:p>
+      <w:pPr>
+        <w:pStyle w:val="BodyText"/>
+      </w:pPr>
+      <w:r>
+        <w:t xml:space="preserve">The Framingham study provided insights beyond cardiovascular disease. A 1964 study (</w:t>
+      </w:r>
+      <w:r>
+        <w:t xml:space="preserve">Doyle et al. (1964)</w:t>
+      </w:r>
+      <w:r>
+        <w:t xml:space="preserve">) provided additional support to the link between smoking</w:t>
+      </w:r>
+    </w:p>
+    <w:p>
+      <w:pPr>
         <w:pStyle w:val="Heading4"/>
       </w:pPr>
       <w:bookmarkStart w:id="23" w:name="bibliography"/>
@@ -414,7 +462,7 @@
       </w:r>
       <w:bookmarkEnd w:id="23"/>
     </w:p>
-    <w:bookmarkStart w:id="45" w:name="refs"/>
+    <w:bookmarkStart w:id="49" w:name="refs"/>
     <w:bookmarkStart w:id="24" w:name="ref-report-anniversary"/>
     <w:p>
       <w:pPr>
@@ -465,7 +513,32 @@
       </w:r>
     </w:p>
     <w:bookmarkEnd w:id="25"/>
-    <w:bookmarkStart w:id="26" w:name="ref-zika-case-control"/>
+    <w:bookmarkStart w:id="26" w:name="ref-framingham-legacy"/>
+    <w:p>
+      <w:pPr>
+        <w:pStyle w:val="Bibliography"/>
+      </w:pPr>
+      <w:r>
+        <w:t xml:space="preserve">Andersson, C., A. D. Johnson, E. J. Benjamin, D. Levy, and R. S. Vasan. 2019. “70-year legacy of the Framingham Heart Study.”</w:t>
+      </w:r>
+      <w:r>
+        <w:t xml:space="preserve"> </w:t>
+      </w:r>
+      <w:r>
+        <w:rPr>
+          <w:i/>
+        </w:rPr>
+        <w:t xml:space="preserve">Nat Rev Cardiol</w:t>
+      </w:r>
+      <w:r>
+        <w:t xml:space="preserve"> </w:t>
+      </w:r>
+      <w:r>
+        <w:t xml:space="preserve">16 (11): 687–98.</w:t>
+      </w:r>
+    </w:p>
+    <w:bookmarkEnd w:id="26"/>
+    <w:bookmarkStart w:id="27" w:name="ref-zika-case-control"/>
     <w:p>
       <w:pPr>
         <w:pStyle w:val="Bibliography"/>
@@ -489,8 +562,8 @@
         <w:t xml:space="preserve">16 (12): 1356–63.</w:t>
       </w:r>
     </w:p>
-    <w:bookmarkEnd w:id="26"/>
-    <w:bookmarkStart w:id="27" w:name="ref-zika-cohort"/>
+    <w:bookmarkEnd w:id="27"/>
+    <w:bookmarkStart w:id="28" w:name="ref-zika-cohort"/>
     <w:p>
       <w:pPr>
         <w:pStyle w:val="Bibliography"/>
@@ -514,8 +587,8 @@
         <w:t xml:space="preserve">375 (24): 2321–34.</w:t>
       </w:r>
     </w:p>
-    <w:bookmarkEnd w:id="27"/>
-    <w:bookmarkStart w:id="28" w:name="ref-cornfield-case-control"/>
+    <w:bookmarkEnd w:id="28"/>
+    <w:bookmarkStart w:id="29" w:name="ref-cornfield-case-control"/>
     <w:p>
       <w:pPr>
         <w:pStyle w:val="Bibliography"/>
@@ -539,8 +612,33 @@
         <w:t xml:space="preserve">11: 1269–75.</w:t>
       </w:r>
     </w:p>
-    <w:bookmarkEnd w:id="28"/>
-    <w:bookmarkStart w:id="29" w:name="ref-doll-hill-case-control"/>
+    <w:bookmarkEnd w:id="29"/>
+    <w:bookmarkStart w:id="30" w:name="ref-framingham-design"/>
+    <w:p>
+      <w:pPr>
+        <w:pStyle w:val="Bibliography"/>
+      </w:pPr>
+      <w:r>
+        <w:t xml:space="preserve">Dawber, T. R., G. F. Meadors, and F. E. Moore. 1951. “Epidemiological approaches to heart disease: the Framingham Study.”</w:t>
+      </w:r>
+      <w:r>
+        <w:t xml:space="preserve"> </w:t>
+      </w:r>
+      <w:r>
+        <w:rPr>
+          <w:i/>
+        </w:rPr>
+        <w:t xml:space="preserve">Am J Public Health Nations Health</w:t>
+      </w:r>
+      <w:r>
+        <w:t xml:space="preserve"> </w:t>
+      </w:r>
+      <w:r>
+        <w:t xml:space="preserve">41 (3): 279–81.</w:t>
+      </w:r>
+    </w:p>
+    <w:bookmarkEnd w:id="30"/>
+    <w:bookmarkStart w:id="31" w:name="ref-doll-hill-case-control"/>
     <w:p>
       <w:pPr>
         <w:pStyle w:val="Bibliography"/>
@@ -564,8 +662,8 @@
         <w:t xml:space="preserve">2 (4682): 739–48.</w:t>
       </w:r>
     </w:p>
-    <w:bookmarkEnd w:id="29"/>
-    <w:bookmarkStart w:id="30" w:name="ref-doll-hill-cohort"/>
+    <w:bookmarkEnd w:id="31"/>
+    <w:bookmarkStart w:id="32" w:name="ref-doll-hill-cohort"/>
     <w:p>
       <w:pPr>
         <w:pStyle w:val="Bibliography"/>
@@ -589,8 +687,8 @@
         <w:t xml:space="preserve">1 (4877): 1451–5.</w:t>
       </w:r>
     </w:p>
-    <w:bookmarkEnd w:id="30"/>
-    <w:bookmarkStart w:id="31" w:name="ref-dorn-cohort"/>
+    <w:bookmarkEnd w:id="32"/>
+    <w:bookmarkStart w:id="33" w:name="ref-dorn-cohort"/>
     <w:p>
       <w:pPr>
         <w:pStyle w:val="Bibliography"/>
@@ -614,8 +712,33 @@
         <w:t xml:space="preserve">74 (7): 581–93.</w:t>
       </w:r>
     </w:p>
-    <w:bookmarkEnd w:id="31"/>
-    <w:bookmarkStart w:id="32" w:name="ref-fisher-smoking-letter-3"/>
+    <w:bookmarkEnd w:id="33"/>
+    <w:bookmarkStart w:id="34" w:name="ref-framingham-smoking"/>
+    <w:p>
+      <w:pPr>
+        <w:pStyle w:val="Bibliography"/>
+      </w:pPr>
+      <w:r>
+        <w:t xml:space="preserve">Doyle, J. T., T. R. Dawber, W. B. Kannel, S. H. Kinch, and H. A. Kahn. 1964. “The relationship of cigarette smoking to coronary heart disease; the second report of the combined experience of the Albany, N.Y., and Framingham, Mass., studies.”</w:t>
+      </w:r>
+      <w:r>
+        <w:t xml:space="preserve"> </w:t>
+      </w:r>
+      <w:r>
+        <w:rPr>
+          <w:i/>
+        </w:rPr>
+        <w:t xml:space="preserve">JAMA</w:t>
+      </w:r>
+      <w:r>
+        <w:t xml:space="preserve"> </w:t>
+      </w:r>
+      <w:r>
+        <w:t xml:space="preserve">190 (December): 886–90.</w:t>
+      </w:r>
+    </w:p>
+    <w:bookmarkEnd w:id="34"/>
+    <w:bookmarkStart w:id="35" w:name="ref-fisher-smoking-letter-3"/>
     <w:p>
       <w:pPr>
         <w:pStyle w:val="Bibliography"/>
@@ -639,8 +762,8 @@
         <w:t xml:space="preserve">182 (4628): 108.</w:t>
       </w:r>
     </w:p>
-    <w:bookmarkEnd w:id="32"/>
-    <w:bookmarkStart w:id="33" w:name="ref-fisher-smoking-letter-1"/>
+    <w:bookmarkEnd w:id="35"/>
+    <w:bookmarkStart w:id="36" w:name="ref-fisher-smoking-letter-1"/>
     <w:p>
       <w:pPr>
         <w:pStyle w:val="Bibliography"/>
@@ -664,8 +787,8 @@
         <w:t xml:space="preserve">2: 43.</w:t>
       </w:r>
     </w:p>
-    <w:bookmarkEnd w:id="33"/>
-    <w:bookmarkStart w:id="34" w:name="ref-fisher-smoking-letter-2"/>
+    <w:bookmarkEnd w:id="36"/>
+    <w:bookmarkStart w:id="37" w:name="ref-fisher-smoking-letter-2"/>
     <w:p>
       <w:pPr>
         <w:pStyle w:val="Bibliography"/>
@@ -689,8 +812,8 @@
         <w:t xml:space="preserve">2: 297–98.</w:t>
       </w:r>
     </w:p>
-    <w:bookmarkEnd w:id="34"/>
-    <w:bookmarkStart w:id="35" w:name="ref-fisher-pamphlet"/>
+    <w:bookmarkEnd w:id="37"/>
+    <w:bookmarkStart w:id="38" w:name="ref-fisher-pamphlet"/>
     <w:p>
       <w:pPr>
         <w:pStyle w:val="Bibliography"/>
@@ -699,8 +822,8 @@
         <w:t xml:space="preserve">———. 1959. “Smoking. The Cancer Controversy: Some Attempts to Assess the Evidence (Pamphlet).” London: Oliver and Boyd.</w:t>
       </w:r>
     </w:p>
-    <w:bookmarkEnd w:id="35"/>
-    <w:bookmarkStart w:id="36" w:name="ref-statistics-in-action"/>
+    <w:bookmarkEnd w:id="38"/>
+    <w:bookmarkStart w:id="39" w:name="ref-statistics-in-action"/>
     <w:p>
       <w:pPr>
         <w:pStyle w:val="Bibliography"/>
@@ -724,8 +847,8 @@
         <w:t xml:space="preserve">91 (433): 1–13.</w:t>
       </w:r>
     </w:p>
-    <w:bookmarkEnd w:id="36"/>
-    <w:bookmarkStart w:id="37" w:name="ref-hammond-horn-cohort"/>
+    <w:bookmarkEnd w:id="39"/>
+    <w:bookmarkStart w:id="40" w:name="ref-hammond-horn-cohort"/>
     <w:p>
       <w:pPr>
         <w:pStyle w:val="Bibliography"/>
@@ -749,14 +872,14 @@
         <w:t xml:space="preserve">166 (10): 1159–72.</w:t>
       </w:r>
     </w:p>
-    <w:bookmarkEnd w:id="37"/>
-    <w:bookmarkStart w:id="38" w:name="ref-hill-criteria"/>
-    <w:p>
-      <w:pPr>
-        <w:pStyle w:val="Bibliography"/>
-      </w:pPr>
-      <w:r>
-        <w:t xml:space="preserve">HILL, A. B. 1965. “The Environment and Disease: Association or Causation?”</w:t>
+    <w:bookmarkEnd w:id="40"/>
+    <w:bookmarkStart w:id="41" w:name="ref-hill-criteria"/>
+    <w:p>
+      <w:pPr>
+        <w:pStyle w:val="Bibliography"/>
+      </w:pPr>
+      <w:r>
+        <w:t xml:space="preserve">Hill, A. B. 1965. “The Environment and Disease: Association or Causation?”</w:t>
       </w:r>
       <w:r>
         <w:t xml:space="preserve"> </w:t>
@@ -774,8 +897,8 @@
         <w:t xml:space="preserve">58 (May): 295–300.</w:t>
       </w:r>
     </w:p>
-    <w:bookmarkEnd w:id="38"/>
-    <w:bookmarkStart w:id="39" w:name="ref-levin-case-control"/>
+    <w:bookmarkEnd w:id="41"/>
+    <w:bookmarkStart w:id="42" w:name="ref-levin-case-control"/>
     <w:p>
       <w:pPr>
         <w:pStyle w:val="Bibliography"/>
@@ -799,8 +922,8 @@
         <w:t xml:space="preserve">143 (4): 336–38.</w:t>
       </w:r>
     </w:p>
-    <w:bookmarkEnd w:id="39"/>
-    <w:bookmarkStart w:id="40" w:name="ref-zika-overview"/>
+    <w:bookmarkEnd w:id="42"/>
+    <w:bookmarkStart w:id="43" w:name="ref-zika-overview"/>
     <w:p>
       <w:pPr>
         <w:pStyle w:val="Bibliography"/>
@@ -824,8 +947,33 @@
         <w:t xml:space="preserve">15 (1).</w:t>
       </w:r>
     </w:p>
-    <w:bookmarkEnd w:id="40"/>
-    <w:bookmarkStart w:id="41" w:name="ref-mills-porter-case-control"/>
+    <w:bookmarkEnd w:id="43"/>
+    <w:bookmarkStart w:id="44" w:name="ref-framingham-epidemiology"/>
+    <w:p>
+      <w:pPr>
+        <w:pStyle w:val="Bibliography"/>
+      </w:pPr>
+      <w:r>
+        <w:t xml:space="preserve">Mahmood, S. S., D. Levy, R. S. Vasan, and T. J. Wang. 2014. “The Framingham Heart Study and the epidemiology of cardiovascular disease: a historical perspective.”</w:t>
+      </w:r>
+      <w:r>
+        <w:t xml:space="preserve"> </w:t>
+      </w:r>
+      <w:r>
+        <w:rPr>
+          <w:i/>
+        </w:rPr>
+        <w:t xml:space="preserve">Lancet</w:t>
+      </w:r>
+      <w:r>
+        <w:t xml:space="preserve"> </w:t>
+      </w:r>
+      <w:r>
+        <w:t xml:space="preserve">383 (9921): 999–1008.</w:t>
+      </w:r>
+    </w:p>
+    <w:bookmarkEnd w:id="44"/>
+    <w:bookmarkStart w:id="45" w:name="ref-mills-porter-case-control"/>
     <w:p>
       <w:pPr>
         <w:pStyle w:val="Bibliography"/>
@@ -849,8 +997,8 @@
         <w:t xml:space="preserve">10 (9): 539–42.</w:t>
       </w:r>
     </w:p>
-    <w:bookmarkEnd w:id="41"/>
-    <w:bookmarkStart w:id="42" w:name="ref-schrek-baker-case-control"/>
+    <w:bookmarkEnd w:id="45"/>
+    <w:bookmarkStart w:id="46" w:name="ref-schrek-baker-case-control"/>
     <w:p>
       <w:pPr>
         <w:pStyle w:val="Bibliography"/>
@@ -874,8 +1022,8 @@
         <w:t xml:space="preserve">10 (1): 49–58.</w:t>
       </w:r>
     </w:p>
-    <w:bookmarkEnd w:id="42"/>
-    <w:bookmarkStart w:id="43" w:name="ref-fisher-error"/>
+    <w:bookmarkEnd w:id="46"/>
+    <w:bookmarkStart w:id="47" w:name="ref-fisher-error"/>
     <w:p>
       <w:pPr>
         <w:pStyle w:val="Bibliography"/>
@@ -899,8 +1047,8 @@
         <w:t xml:space="preserve">133 (5): 416–25.</w:t>
       </w:r>
     </w:p>
-    <w:bookmarkEnd w:id="43"/>
-    <w:bookmarkStart w:id="44" w:name="ref-wynder-graham-case-control"/>
+    <w:bookmarkEnd w:id="47"/>
+    <w:bookmarkStart w:id="48" w:name="ref-wynder-graham-case-control"/>
     <w:p>
       <w:pPr>
         <w:pStyle w:val="Bibliography"/>
@@ -924,8 +1072,8 @@
         <w:t xml:space="preserve">143 (4): 329–36.</w:t>
       </w:r>
     </w:p>
-    <w:bookmarkEnd w:id="44"/>
-    <w:bookmarkEnd w:id="45"/>
+    <w:bookmarkEnd w:id="48"/>
+    <w:bookmarkEnd w:id="49"/>
     <w:sectPr/>
   </w:body>
 </w:document>

</xml_diff>

<commit_message>
Finished section on Framingham
</commit_message>
<xml_diff>
--- a/paper/paper.docx
+++ b/paper/paper.docx
@@ -406,10 +406,64 @@
     </w:p>
     <w:p>
       <w:pPr>
+        <w:pStyle w:val="Heading4"/>
+      </w:pPr>
+      <w:bookmarkStart w:id="23" w:name="risk-factors-for-cardiovascular-disease"/>
+      <w:r>
+        <w:t xml:space="preserve">Risk factors for cardiovascular disease</w:t>
+      </w:r>
+      <w:bookmarkEnd w:id="23"/>
+    </w:p>
+    <w:p>
+      <w:pPr>
+        <w:pStyle w:val="FirstParagraph"/>
+      </w:pPr>
+      <w:r>
+        <w:t xml:space="preserve">While many pharmaceutical and surgical interventions for cardiovascular disease used RCTs, the identification of risk factors for this condition required the use of a large observational cohort, the Framingham Study. This study originally comprised roughly 5,000 men and women in the city of Framingham, Massachusetts between the ages of 30 and 59 with a planned follow-up of 20 years (</w:t>
+      </w:r>
+      <w:r>
+        <w:t xml:space="preserve">Dawber, Meadors, and Moore (1951)</w:t>
+      </w:r>
+      <w:r>
+        <w:t xml:space="preserve">). It is worth noting that the inclusion of women in this study was, in that era, a rather unusual feature. At the end of twenty years, the study was almost ended, but a private funding effort and a concerted lobbying campaign led to the renewal and expansion of the Framingham study (</w:t>
+      </w:r>
+      <w:r>
+        <w:t xml:space="preserve">Mahmood et al. (2014)</w:t>
+      </w:r>
+      <w:r>
+        <w:t xml:space="preserve">). This expansion included inclusion of the children of the original participants and eventually the children of those children. Two contemporary cohorts of minority participants were also recruited to reflect the changing demographics of the city (</w:t>
+      </w:r>
+      <w:r>
+        <w:t xml:space="preserve">Andersson et al. (2019)</w:t>
+      </w:r>
+      <w:r>
+        <w:t xml:space="preserve">).</w:t>
+      </w:r>
+    </w:p>
+    <w:p>
+      <w:pPr>
         <w:pStyle w:val="BodyText"/>
       </w:pPr>
       <w:r>
-        <w:t xml:space="preserve">Risk factors for cardiovascular disease</w:t>
+        <w:t xml:space="preserve">An early finding of the Framingham study, after the four year follow-up visit (</w:t>
+      </w:r>
+      <w:r>
+        <w:t xml:space="preserve">DAWBER, MOORE, and MANN (1957)</w:t>
+      </w:r>
+      <w:r>
+        <w:t xml:space="preserve">) established hypertension, obesity, and hypercholesteremia as risk factors for arteriosclerotic heart disease (a composite measure of myocardial infarction, angina pectoris, coronary occlusion, or myocardial fibrosis). In 1964, researchers used the Framingham cohort combined with a second cohort in Albany, New York to establish a link between smoking and cardiovascular disease (</w:t>
+      </w:r>
+      <w:r>
+        <w:t xml:space="preserve">Doyle et al. (1964)</w:t>
+      </w:r>
+      <w:r>
+        <w:t xml:space="preserve">) and contributed vital information to the 1964 surgeon general’s report. Further work elaborated on the greater importance of the systolic measurement of blood pressure on the risk of heart disease (</w:t>
+      </w:r>
+      <w:r>
+        <w:t xml:space="preserve">Kannel, Gordon, and Schwartz (1971)</w:t>
+      </w:r>
+      <w:r>
+        <w:t xml:space="preserve">).</w:t>
       </w:r>
     </w:p>
     <w:p>
@@ -417,53 +471,37 @@
         <w:pStyle w:val="BodyText"/>
       </w:pPr>
       <w:r>
-        <w:t xml:space="preserve">While many pharmaceutical and surgical interventions for cardiovascular disease used RCTs, the identification of risk factors for this condition required the use of a large observational cohort, the Framingham Study. This study originally comprised roughly 5,000 men and women in the city of Framingham, Massachusetts between the ages of 30 and 59 with a planned follow-up of 20 years (</w:t>
-      </w:r>
-      <w:r>
-        <w:t xml:space="preserve">Dawber, Meadors, and Moore (1951)</w:t>
-      </w:r>
-      <w:r>
-        <w:t xml:space="preserve">). It is worth noting that the inclusion of women in this study was, in that era, a rather unusual feature. At the end of twenty years, the study was almost ended, but a private funding effort and a concerted lobbying campaign led to the renewal and expansion of the Framingham study (</w:t>
+        <w:t xml:space="preserve">The number of findings from the Framingham study goes on and on, but more important than the number of studies is the way that this study changed clinical practice. The Framingham study changed the medical community’s attitudes from the belief that heart disease as something to be treated to the belief that heart disease was something that could be prevented (</w:t>
       </w:r>
       <w:r>
         <w:t xml:space="preserve">Mahmood et al. (2014)</w:t>
       </w:r>
       <w:r>
-        <w:t xml:space="preserve">). This expansion included inclusion of the children of the original participants and eventually the children of those children. Two contemporary cohorts of minority participants were recruited to reflect the changing demographics of the city (</w:t>
-      </w:r>
-      <w:r>
-        <w:t xml:space="preserve">Andersson et al. (2019)</w:t>
-      </w:r>
-      <w:r>
         <w:t xml:space="preserve">).</w:t>
       </w:r>
     </w:p>
     <w:p>
       <w:pPr>
-        <w:pStyle w:val="BodyText"/>
-      </w:pPr>
-      <w:r>
-        <w:t xml:space="preserve">The Framingham study provided insights beyond cardiovascular disease. A 1964 study (</w:t>
-      </w:r>
-      <w:r>
-        <w:t xml:space="preserve">Doyle et al. (1964)</w:t>
-      </w:r>
-      <w:r>
-        <w:t xml:space="preserve">) provided additional support to the link between smoking</w:t>
-      </w:r>
-    </w:p>
-    <w:p>
-      <w:pPr>
         <w:pStyle w:val="Heading4"/>
       </w:pPr>
-      <w:bookmarkStart w:id="23" w:name="bibliography"/>
+      <w:bookmarkStart w:id="24" w:name="aspirin-and-reyes-syndrome"/>
+      <w:r>
+        <w:t xml:space="preserve">Aspirin and Reye’s syndrome</w:t>
+      </w:r>
+      <w:bookmarkEnd w:id="24"/>
+    </w:p>
+    <w:p>
+      <w:pPr>
+        <w:pStyle w:val="Heading4"/>
+      </w:pPr>
+      <w:bookmarkStart w:id="25" w:name="bibliography"/>
       <w:r>
         <w:t xml:space="preserve">Bibliography</w:t>
       </w:r>
-      <w:bookmarkEnd w:id="23"/>
-    </w:p>
-    <w:bookmarkStart w:id="49" w:name="refs"/>
-    <w:bookmarkStart w:id="24" w:name="ref-report-anniversary"/>
+      <w:bookmarkEnd w:id="25"/>
+    </w:p>
+    <w:bookmarkStart w:id="53" w:name="refs"/>
+    <w:bookmarkStart w:id="26" w:name="ref-report-anniversary"/>
     <w:p>
       <w:pPr>
         <w:pStyle w:val="Bibliography"/>
@@ -487,8 +525,8 @@
         <w:t xml:space="preserve">179 (4): 403–12.</w:t>
       </w:r>
     </w:p>
-    <w:bookmarkEnd w:id="24"/>
-    <w:bookmarkStart w:id="25" w:name="ref-zika-case-series"/>
+    <w:bookmarkEnd w:id="26"/>
+    <w:bookmarkStart w:id="27" w:name="ref-zika-case-series"/>
     <w:p>
       <w:pPr>
         <w:pStyle w:val="Bibliography"/>
@@ -512,8 +550,8 @@
         <w:t xml:space="preserve">8 (7): e021304.</w:t>
       </w:r>
     </w:p>
-    <w:bookmarkEnd w:id="25"/>
-    <w:bookmarkStart w:id="26" w:name="ref-framingham-legacy"/>
+    <w:bookmarkEnd w:id="27"/>
+    <w:bookmarkStart w:id="28" w:name="ref-framingham-legacy"/>
     <w:p>
       <w:pPr>
         <w:pStyle w:val="Bibliography"/>
@@ -537,8 +575,8 @@
         <w:t xml:space="preserve">16 (11): 687–98.</w:t>
       </w:r>
     </w:p>
-    <w:bookmarkEnd w:id="26"/>
-    <w:bookmarkStart w:id="27" w:name="ref-zika-case-control"/>
+    <w:bookmarkEnd w:id="28"/>
+    <w:bookmarkStart w:id="29" w:name="ref-zika-case-control"/>
     <w:p>
       <w:pPr>
         <w:pStyle w:val="Bibliography"/>
@@ -562,8 +600,8 @@
         <w:t xml:space="preserve">16 (12): 1356–63.</w:t>
       </w:r>
     </w:p>
-    <w:bookmarkEnd w:id="27"/>
-    <w:bookmarkStart w:id="28" w:name="ref-zika-cohort"/>
+    <w:bookmarkEnd w:id="29"/>
+    <w:bookmarkStart w:id="30" w:name="ref-zika-cohort"/>
     <w:p>
       <w:pPr>
         <w:pStyle w:val="Bibliography"/>
@@ -587,8 +625,8 @@
         <w:t xml:space="preserve">375 (24): 2321–34.</w:t>
       </w:r>
     </w:p>
-    <w:bookmarkEnd w:id="28"/>
-    <w:bookmarkStart w:id="29" w:name="ref-cornfield-case-control"/>
+    <w:bookmarkEnd w:id="30"/>
+    <w:bookmarkStart w:id="31" w:name="ref-cornfield-case-control"/>
     <w:p>
       <w:pPr>
         <w:pStyle w:val="Bibliography"/>
@@ -612,8 +650,8 @@
         <w:t xml:space="preserve">11: 1269–75.</w:t>
       </w:r>
     </w:p>
-    <w:bookmarkEnd w:id="29"/>
-    <w:bookmarkStart w:id="30" w:name="ref-framingham-design"/>
+    <w:bookmarkEnd w:id="31"/>
+    <w:bookmarkStart w:id="32" w:name="ref-framingham-design"/>
     <w:p>
       <w:pPr>
         <w:pStyle w:val="Bibliography"/>
@@ -637,8 +675,33 @@
         <w:t xml:space="preserve">41 (3): 279–81.</w:t>
       </w:r>
     </w:p>
-    <w:bookmarkEnd w:id="30"/>
-    <w:bookmarkStart w:id="31" w:name="ref-doll-hill-case-control"/>
+    <w:bookmarkEnd w:id="32"/>
+    <w:bookmarkStart w:id="33" w:name="ref-framingham-hypertension"/>
+    <w:p>
+      <w:pPr>
+        <w:pStyle w:val="Bibliography"/>
+      </w:pPr>
+      <w:r>
+        <w:t xml:space="preserve">DAWBER, T. R., F. E. MOORE, and G. V. MANN. 1957. “Coronary heart disease in the Framingham study.”</w:t>
+      </w:r>
+      <w:r>
+        <w:t xml:space="preserve"> </w:t>
+      </w:r>
+      <w:r>
+        <w:rPr>
+          <w:i/>
+        </w:rPr>
+        <w:t xml:space="preserve">Am J Public Health Nations Health</w:t>
+      </w:r>
+      <w:r>
+        <w:t xml:space="preserve"> </w:t>
+      </w:r>
+      <w:r>
+        <w:t xml:space="preserve">47 (4 Pt 2): 4–24.</w:t>
+      </w:r>
+    </w:p>
+    <w:bookmarkEnd w:id="33"/>
+    <w:bookmarkStart w:id="34" w:name="ref-doll-hill-case-control"/>
     <w:p>
       <w:pPr>
         <w:pStyle w:val="Bibliography"/>
@@ -662,8 +725,8 @@
         <w:t xml:space="preserve">2 (4682): 739–48.</w:t>
       </w:r>
     </w:p>
-    <w:bookmarkEnd w:id="31"/>
-    <w:bookmarkStart w:id="32" w:name="ref-doll-hill-cohort"/>
+    <w:bookmarkEnd w:id="34"/>
+    <w:bookmarkStart w:id="35" w:name="ref-doll-hill-cohort"/>
     <w:p>
       <w:pPr>
         <w:pStyle w:val="Bibliography"/>
@@ -687,8 +750,8 @@
         <w:t xml:space="preserve">1 (4877): 1451–5.</w:t>
       </w:r>
     </w:p>
-    <w:bookmarkEnd w:id="32"/>
-    <w:bookmarkStart w:id="33" w:name="ref-dorn-cohort"/>
+    <w:bookmarkEnd w:id="35"/>
+    <w:bookmarkStart w:id="36" w:name="ref-dorn-cohort"/>
     <w:p>
       <w:pPr>
         <w:pStyle w:val="Bibliography"/>
@@ -712,8 +775,8 @@
         <w:t xml:space="preserve">74 (7): 581–93.</w:t>
       </w:r>
     </w:p>
-    <w:bookmarkEnd w:id="33"/>
-    <w:bookmarkStart w:id="34" w:name="ref-framingham-smoking"/>
+    <w:bookmarkEnd w:id="36"/>
+    <w:bookmarkStart w:id="37" w:name="ref-framingham-smoking"/>
     <w:p>
       <w:pPr>
         <w:pStyle w:val="Bibliography"/>
@@ -737,8 +800,8 @@
         <w:t xml:space="preserve">190 (December): 886–90.</w:t>
       </w:r>
     </w:p>
-    <w:bookmarkEnd w:id="34"/>
-    <w:bookmarkStart w:id="35" w:name="ref-fisher-smoking-letter-3"/>
+    <w:bookmarkEnd w:id="37"/>
+    <w:bookmarkStart w:id="38" w:name="ref-fisher-smoking-letter-3"/>
     <w:p>
       <w:pPr>
         <w:pStyle w:val="Bibliography"/>
@@ -762,8 +825,8 @@
         <w:t xml:space="preserve">182 (4628): 108.</w:t>
       </w:r>
     </w:p>
-    <w:bookmarkEnd w:id="35"/>
-    <w:bookmarkStart w:id="36" w:name="ref-fisher-smoking-letter-1"/>
+    <w:bookmarkEnd w:id="38"/>
+    <w:bookmarkStart w:id="39" w:name="ref-fisher-smoking-letter-1"/>
     <w:p>
       <w:pPr>
         <w:pStyle w:val="Bibliography"/>
@@ -787,8 +850,8 @@
         <w:t xml:space="preserve">2: 43.</w:t>
       </w:r>
     </w:p>
-    <w:bookmarkEnd w:id="36"/>
-    <w:bookmarkStart w:id="37" w:name="ref-fisher-smoking-letter-2"/>
+    <w:bookmarkEnd w:id="39"/>
+    <w:bookmarkStart w:id="40" w:name="ref-fisher-smoking-letter-2"/>
     <w:p>
       <w:pPr>
         <w:pStyle w:val="Bibliography"/>
@@ -812,8 +875,8 @@
         <w:t xml:space="preserve">2: 297–98.</w:t>
       </w:r>
     </w:p>
-    <w:bookmarkEnd w:id="37"/>
-    <w:bookmarkStart w:id="38" w:name="ref-fisher-pamphlet"/>
+    <w:bookmarkEnd w:id="40"/>
+    <w:bookmarkStart w:id="41" w:name="ref-fisher-pamphlet"/>
     <w:p>
       <w:pPr>
         <w:pStyle w:val="Bibliography"/>
@@ -822,8 +885,8 @@
         <w:t xml:space="preserve">———. 1959. “Smoking. The Cancer Controversy: Some Attempts to Assess the Evidence (Pamphlet).” London: Oliver and Boyd.</w:t>
       </w:r>
     </w:p>
-    <w:bookmarkEnd w:id="38"/>
-    <w:bookmarkStart w:id="39" w:name="ref-statistics-in-action"/>
+    <w:bookmarkEnd w:id="41"/>
+    <w:bookmarkStart w:id="42" w:name="ref-statistics-in-action"/>
     <w:p>
       <w:pPr>
         <w:pStyle w:val="Bibliography"/>
@@ -847,8 +910,8 @@
         <w:t xml:space="preserve">91 (433): 1–13.</w:t>
       </w:r>
     </w:p>
-    <w:bookmarkEnd w:id="39"/>
-    <w:bookmarkStart w:id="40" w:name="ref-hammond-horn-cohort"/>
+    <w:bookmarkEnd w:id="42"/>
+    <w:bookmarkStart w:id="43" w:name="ref-hammond-horn-cohort"/>
     <w:p>
       <w:pPr>
         <w:pStyle w:val="Bibliography"/>
@@ -872,8 +935,8 @@
         <w:t xml:space="preserve">166 (10): 1159–72.</w:t>
       </w:r>
     </w:p>
-    <w:bookmarkEnd w:id="40"/>
-    <w:bookmarkStart w:id="41" w:name="ref-hill-criteria"/>
+    <w:bookmarkEnd w:id="43"/>
+    <w:bookmarkStart w:id="44" w:name="ref-hill-criteria"/>
     <w:p>
       <w:pPr>
         <w:pStyle w:val="Bibliography"/>
@@ -897,8 +960,33 @@
         <w:t xml:space="preserve">58 (May): 295–300.</w:t>
       </w:r>
     </w:p>
-    <w:bookmarkEnd w:id="41"/>
-    <w:bookmarkStart w:id="42" w:name="ref-levin-case-control"/>
+    <w:bookmarkEnd w:id="44"/>
+    <w:bookmarkStart w:id="45" w:name="ref-framingham-systolic"/>
+    <w:p>
+      <w:pPr>
+        <w:pStyle w:val="Bibliography"/>
+      </w:pPr>
+      <w:r>
+        <w:t xml:space="preserve">Kannel, W. B., T. Gordon, and M. J. Schwartz. 1971. “Systolic versus diastolic blood pressure and risk of coronary heart disease. The Framingham study.”</w:t>
+      </w:r>
+      <w:r>
+        <w:t xml:space="preserve"> </w:t>
+      </w:r>
+      <w:r>
+        <w:rPr>
+          <w:i/>
+        </w:rPr>
+        <w:t xml:space="preserve">Am. J. Cardiol.</w:t>
+      </w:r>
+      <w:r>
+        <w:t xml:space="preserve"> </w:t>
+      </w:r>
+      <w:r>
+        <w:t xml:space="preserve">27 (4): 335–46.</w:t>
+      </w:r>
+    </w:p>
+    <w:bookmarkEnd w:id="45"/>
+    <w:bookmarkStart w:id="46" w:name="ref-levin-case-control"/>
     <w:p>
       <w:pPr>
         <w:pStyle w:val="Bibliography"/>
@@ -922,8 +1010,8 @@
         <w:t xml:space="preserve">143 (4): 336–38.</w:t>
       </w:r>
     </w:p>
-    <w:bookmarkEnd w:id="42"/>
-    <w:bookmarkStart w:id="43" w:name="ref-zika-overview"/>
+    <w:bookmarkEnd w:id="46"/>
+    <w:bookmarkStart w:id="47" w:name="ref-zika-overview"/>
     <w:p>
       <w:pPr>
         <w:pStyle w:val="Bibliography"/>
@@ -947,8 +1035,8 @@
         <w:t xml:space="preserve">15 (1).</w:t>
       </w:r>
     </w:p>
-    <w:bookmarkEnd w:id="43"/>
-    <w:bookmarkStart w:id="44" w:name="ref-framingham-epidemiology"/>
+    <w:bookmarkEnd w:id="47"/>
+    <w:bookmarkStart w:id="48" w:name="ref-framingham-epidemiology"/>
     <w:p>
       <w:pPr>
         <w:pStyle w:val="Bibliography"/>
@@ -972,8 +1060,8 @@
         <w:t xml:space="preserve">383 (9921): 999–1008.</w:t>
       </w:r>
     </w:p>
-    <w:bookmarkEnd w:id="44"/>
-    <w:bookmarkStart w:id="45" w:name="ref-mills-porter-case-control"/>
+    <w:bookmarkEnd w:id="48"/>
+    <w:bookmarkStart w:id="49" w:name="ref-mills-porter-case-control"/>
     <w:p>
       <w:pPr>
         <w:pStyle w:val="Bibliography"/>
@@ -997,8 +1085,8 @@
         <w:t xml:space="preserve">10 (9): 539–42.</w:t>
       </w:r>
     </w:p>
-    <w:bookmarkEnd w:id="45"/>
-    <w:bookmarkStart w:id="46" w:name="ref-schrek-baker-case-control"/>
+    <w:bookmarkEnd w:id="49"/>
+    <w:bookmarkStart w:id="50" w:name="ref-schrek-baker-case-control"/>
     <w:p>
       <w:pPr>
         <w:pStyle w:val="Bibliography"/>
@@ -1022,8 +1110,8 @@
         <w:t xml:space="preserve">10 (1): 49–58.</w:t>
       </w:r>
     </w:p>
-    <w:bookmarkEnd w:id="46"/>
-    <w:bookmarkStart w:id="47" w:name="ref-fisher-error"/>
+    <w:bookmarkEnd w:id="50"/>
+    <w:bookmarkStart w:id="51" w:name="ref-fisher-error"/>
     <w:p>
       <w:pPr>
         <w:pStyle w:val="Bibliography"/>
@@ -1047,8 +1135,8 @@
         <w:t xml:space="preserve">133 (5): 416–25.</w:t>
       </w:r>
     </w:p>
-    <w:bookmarkEnd w:id="47"/>
-    <w:bookmarkStart w:id="48" w:name="ref-wynder-graham-case-control"/>
+    <w:bookmarkEnd w:id="51"/>
+    <w:bookmarkStart w:id="52" w:name="ref-wynder-graham-case-control"/>
     <w:p>
       <w:pPr>
         <w:pStyle w:val="Bibliography"/>
@@ -1072,8 +1160,8 @@
         <w:t xml:space="preserve">143 (4): 329–36.</w:t>
       </w:r>
     </w:p>
-    <w:bookmarkEnd w:id="48"/>
-    <w:bookmarkEnd w:id="49"/>
+    <w:bookmarkEnd w:id="52"/>
+    <w:bookmarkEnd w:id="53"/>
     <w:sectPr/>
   </w:body>
 </w:document>

</xml_diff>

<commit_message>
Started section on Reyes syndrome
</commit_message>
<xml_diff>
--- a/paper/paper.docx
+++ b/paper/paper.docx
@@ -360,7 +360,7 @@
         <w:t xml:space="preserve"> </w:t>
       </w:r>
       <w:r>
-        <w:t xml:space="preserve">R. A. Fisher (1957a)</w:t>
+        <w:t xml:space="preserve">Ronald A. Fisher (1957a)</w:t>
       </w:r>
       <w:r>
         <w:t xml:space="preserve">,</w:t>
@@ -369,7 +369,7 @@
         <w:t xml:space="preserve"> </w:t>
       </w:r>
       <w:r>
-        <w:t xml:space="preserve">R. A. Fisher (1957b)</w:t>
+        <w:t xml:space="preserve">Ronald A. Fisher (1957b)</w:t>
       </w:r>
       <w:r>
         <w:t xml:space="preserve">,</w:t>
@@ -378,7 +378,7 @@
         <w:t xml:space="preserve"> </w:t>
       </w:r>
       <w:r>
-        <w:t xml:space="preserve">FISHER (1958)</w:t>
+        <w:t xml:space="preserve">Fisher (1958)</w:t>
       </w:r>
       <w:r>
         <w:t xml:space="preserve">). It is difficult to parse these criticisms. One source (</w:t>
@@ -492,6 +492,40 @@
     </w:p>
     <w:p>
       <w:pPr>
+        <w:pStyle w:val="FirstParagraph"/>
+      </w:pPr>
+      <w:r>
+        <w:t xml:space="preserve">Reye’s syndrome is rare disorder seen mostly in children. It can produce serious intracrainal swelling that can lead to serious neurological damage and possibly death (</w:t>
+      </w:r>
+      <w:r>
+        <w:t xml:space="preserve">Glasgow and Middleton (2001)</w:t>
+      </w:r>
+      <w:r>
+        <w:t xml:space="preserve">). The disease was not well recognized until the 1970s and was very difficult to characterize accurately (</w:t>
+      </w:r>
+      <w:r>
+        <w:t xml:space="preserve">Monto (1999)</w:t>
+      </w:r>
+      <w:r>
+        <w:t xml:space="preserve">).</w:t>
+      </w:r>
+    </w:p>
+    <w:p>
+      <w:pPr>
+        <w:pStyle w:val="BodyText"/>
+      </w:pPr>
+      <w:r>
+        <w:t xml:space="preserve">The Centers for Disease Control developed a surveillance system for Reye’s syndrome in 1980 to track the number of cases of Reye’s syndrome in the United States and to collect information from the patient’s family and combine that with laboratory results (</w:t>
+      </w:r>
+      <w:r>
+        <w:t xml:space="preserve">Belay et al. (1999)</w:t>
+      </w:r>
+      <w:r>
+        <w:t xml:space="preserve">).</w:t>
+      </w:r>
+    </w:p>
+    <w:p>
+      <w:pPr>
         <w:pStyle w:val="Heading4"/>
       </w:pPr>
       <w:bookmarkStart w:id="25" w:name="bibliography"/>
@@ -500,7 +534,7 @@
       </w:r>
       <w:bookmarkEnd w:id="25"/>
     </w:p>
-    <w:bookmarkStart w:id="53" w:name="refs"/>
+    <w:bookmarkStart w:id="56" w:name="refs"/>
     <w:bookmarkStart w:id="26" w:name="ref-report-anniversary"/>
     <w:p>
       <w:pPr>
@@ -601,7 +635,32 @@
       </w:r>
     </w:p>
     <w:bookmarkEnd w:id="29"/>
-    <w:bookmarkStart w:id="30" w:name="ref-zika-cohort"/>
+    <w:bookmarkStart w:id="30" w:name="ref-reyes-history"/>
+    <w:p>
+      <w:pPr>
+        <w:pStyle w:val="Bibliography"/>
+      </w:pPr>
+      <w:r>
+        <w:t xml:space="preserve">Belay, E. D., J. S. Bresee, R. C. Holman, A. S. Khan, A. Shahriari, and L. B. Schonberger. 1999. “Reye’s syndrome in the United States from 1981 through 1997.”</w:t>
+      </w:r>
+      <w:r>
+        <w:t xml:space="preserve"> </w:t>
+      </w:r>
+      <w:r>
+        <w:rPr>
+          <w:i/>
+        </w:rPr>
+        <w:t xml:space="preserve">N. Engl. J. Med.</w:t>
+      </w:r>
+      <w:r>
+        <w:t xml:space="preserve"> </w:t>
+      </w:r>
+      <w:r>
+        <w:t xml:space="preserve">340 (18): 1377–82.</w:t>
+      </w:r>
+    </w:p>
+    <w:bookmarkEnd w:id="30"/>
+    <w:bookmarkStart w:id="31" w:name="ref-zika-cohort"/>
     <w:p>
       <w:pPr>
         <w:pStyle w:val="Bibliography"/>
@@ -625,8 +684,8 @@
         <w:t xml:space="preserve">375 (24): 2321–34.</w:t>
       </w:r>
     </w:p>
-    <w:bookmarkEnd w:id="30"/>
-    <w:bookmarkStart w:id="31" w:name="ref-cornfield-case-control"/>
+    <w:bookmarkEnd w:id="31"/>
+    <w:bookmarkStart w:id="32" w:name="ref-cornfield-case-control"/>
     <w:p>
       <w:pPr>
         <w:pStyle w:val="Bibliography"/>
@@ -650,8 +709,8 @@
         <w:t xml:space="preserve">11: 1269–75.</w:t>
       </w:r>
     </w:p>
-    <w:bookmarkEnd w:id="31"/>
-    <w:bookmarkStart w:id="32" w:name="ref-framingham-design"/>
+    <w:bookmarkEnd w:id="32"/>
+    <w:bookmarkStart w:id="33" w:name="ref-framingham-design"/>
     <w:p>
       <w:pPr>
         <w:pStyle w:val="Bibliography"/>
@@ -675,8 +734,8 @@
         <w:t xml:space="preserve">41 (3): 279–81.</w:t>
       </w:r>
     </w:p>
-    <w:bookmarkEnd w:id="32"/>
-    <w:bookmarkStart w:id="33" w:name="ref-framingham-hypertension"/>
+    <w:bookmarkEnd w:id="33"/>
+    <w:bookmarkStart w:id="34" w:name="ref-framingham-hypertension"/>
     <w:p>
       <w:pPr>
         <w:pStyle w:val="Bibliography"/>
@@ -700,8 +759,8 @@
         <w:t xml:space="preserve">47 (4 Pt 2): 4–24.</w:t>
       </w:r>
     </w:p>
-    <w:bookmarkEnd w:id="33"/>
-    <w:bookmarkStart w:id="34" w:name="ref-doll-hill-case-control"/>
+    <w:bookmarkEnd w:id="34"/>
+    <w:bookmarkStart w:id="35" w:name="ref-doll-hill-case-control"/>
     <w:p>
       <w:pPr>
         <w:pStyle w:val="Bibliography"/>
@@ -725,8 +784,8 @@
         <w:t xml:space="preserve">2 (4682): 739–48.</w:t>
       </w:r>
     </w:p>
-    <w:bookmarkEnd w:id="34"/>
-    <w:bookmarkStart w:id="35" w:name="ref-doll-hill-cohort"/>
+    <w:bookmarkEnd w:id="35"/>
+    <w:bookmarkStart w:id="36" w:name="ref-doll-hill-cohort"/>
     <w:p>
       <w:pPr>
         <w:pStyle w:val="Bibliography"/>
@@ -750,8 +809,8 @@
         <w:t xml:space="preserve">1 (4877): 1451–5.</w:t>
       </w:r>
     </w:p>
-    <w:bookmarkEnd w:id="35"/>
-    <w:bookmarkStart w:id="36" w:name="ref-dorn-cohort"/>
+    <w:bookmarkEnd w:id="36"/>
+    <w:bookmarkStart w:id="37" w:name="ref-dorn-cohort"/>
     <w:p>
       <w:pPr>
         <w:pStyle w:val="Bibliography"/>
@@ -775,8 +834,8 @@
         <w:t xml:space="preserve">74 (7): 581–93.</w:t>
       </w:r>
     </w:p>
-    <w:bookmarkEnd w:id="36"/>
-    <w:bookmarkStart w:id="37" w:name="ref-framingham-smoking"/>
+    <w:bookmarkEnd w:id="37"/>
+    <w:bookmarkStart w:id="38" w:name="ref-framingham-smoking"/>
     <w:p>
       <w:pPr>
         <w:pStyle w:val="Bibliography"/>
@@ -800,14 +859,14 @@
         <w:t xml:space="preserve">190 (December): 886–90.</w:t>
       </w:r>
     </w:p>
-    <w:bookmarkEnd w:id="37"/>
-    <w:bookmarkStart w:id="38" w:name="ref-fisher-smoking-letter-3"/>
-    <w:p>
-      <w:pPr>
-        <w:pStyle w:val="Bibliography"/>
-      </w:pPr>
-      <w:r>
-        <w:t xml:space="preserve">FISHER, R. A. 1958. “Lung cancer and cigarettes.”</w:t>
+    <w:bookmarkEnd w:id="38"/>
+    <w:bookmarkStart w:id="39" w:name="ref-fisher-smoking-letter-3"/>
+    <w:p>
+      <w:pPr>
+        <w:pStyle w:val="Bibliography"/>
+      </w:pPr>
+      <w:r>
+        <w:t xml:space="preserve">Fisher, R. A. 1958. “Lung cancer and cigarettes.”</w:t>
       </w:r>
       <w:r>
         <w:t xml:space="preserve"> </w:t>
@@ -825,8 +884,8 @@
         <w:t xml:space="preserve">182 (4628): 108.</w:t>
       </w:r>
     </w:p>
-    <w:bookmarkEnd w:id="38"/>
-    <w:bookmarkStart w:id="39" w:name="ref-fisher-smoking-letter-1"/>
+    <w:bookmarkEnd w:id="39"/>
+    <w:bookmarkStart w:id="40" w:name="ref-fisher-smoking-letter-1"/>
     <w:p>
       <w:pPr>
         <w:pStyle w:val="Bibliography"/>
@@ -850,8 +909,8 @@
         <w:t xml:space="preserve">2: 43.</w:t>
       </w:r>
     </w:p>
-    <w:bookmarkEnd w:id="39"/>
-    <w:bookmarkStart w:id="40" w:name="ref-fisher-smoking-letter-2"/>
+    <w:bookmarkEnd w:id="40"/>
+    <w:bookmarkStart w:id="41" w:name="ref-fisher-smoking-letter-2"/>
     <w:p>
       <w:pPr>
         <w:pStyle w:val="Bibliography"/>
@@ -875,8 +934,8 @@
         <w:t xml:space="preserve">2: 297–98.</w:t>
       </w:r>
     </w:p>
-    <w:bookmarkEnd w:id="40"/>
-    <w:bookmarkStart w:id="41" w:name="ref-fisher-pamphlet"/>
+    <w:bookmarkEnd w:id="41"/>
+    <w:bookmarkStart w:id="42" w:name="ref-fisher-pamphlet"/>
     <w:p>
       <w:pPr>
         <w:pStyle w:val="Bibliography"/>
@@ -885,8 +944,8 @@
         <w:t xml:space="preserve">———. 1959. “Smoking. The Cancer Controversy: Some Attempts to Assess the Evidence (Pamphlet).” London: Oliver and Boyd.</w:t>
       </w:r>
     </w:p>
-    <w:bookmarkEnd w:id="41"/>
-    <w:bookmarkStart w:id="42" w:name="ref-statistics-in-action"/>
+    <w:bookmarkEnd w:id="42"/>
+    <w:bookmarkStart w:id="43" w:name="ref-statistics-in-action"/>
     <w:p>
       <w:pPr>
         <w:pStyle w:val="Bibliography"/>
@@ -910,8 +969,33 @@
         <w:t xml:space="preserve">91 (433): 1–13.</w:t>
       </w:r>
     </w:p>
-    <w:bookmarkEnd w:id="42"/>
-    <w:bookmarkStart w:id="43" w:name="ref-hammond-horn-cohort"/>
+    <w:bookmarkEnd w:id="43"/>
+    <w:bookmarkStart w:id="44" w:name="ref-reyes-causation"/>
+    <w:p>
+      <w:pPr>
+        <w:pStyle w:val="Bibliography"/>
+      </w:pPr>
+      <w:r>
+        <w:t xml:space="preserve">Glasgow, J. F., and B. Middleton. 2001. “Reye syndrome–insights on causation and prognosis.”</w:t>
+      </w:r>
+      <w:r>
+        <w:t xml:space="preserve"> </w:t>
+      </w:r>
+      <w:r>
+        <w:rPr>
+          <w:i/>
+        </w:rPr>
+        <w:t xml:space="preserve">Arch. Dis. Child.</w:t>
+      </w:r>
+      <w:r>
+        <w:t xml:space="preserve"> </w:t>
+      </w:r>
+      <w:r>
+        <w:t xml:space="preserve">85 (5): 351–53.</w:t>
+      </w:r>
+    </w:p>
+    <w:bookmarkEnd w:id="44"/>
+    <w:bookmarkStart w:id="45" w:name="ref-hammond-horn-cohort"/>
     <w:p>
       <w:pPr>
         <w:pStyle w:val="Bibliography"/>
@@ -935,8 +1019,8 @@
         <w:t xml:space="preserve">166 (10): 1159–72.</w:t>
       </w:r>
     </w:p>
-    <w:bookmarkEnd w:id="43"/>
-    <w:bookmarkStart w:id="44" w:name="ref-hill-criteria"/>
+    <w:bookmarkEnd w:id="45"/>
+    <w:bookmarkStart w:id="46" w:name="ref-hill-criteria"/>
     <w:p>
       <w:pPr>
         <w:pStyle w:val="Bibliography"/>
@@ -960,8 +1044,8 @@
         <w:t xml:space="preserve">58 (May): 295–300.</w:t>
       </w:r>
     </w:p>
-    <w:bookmarkEnd w:id="44"/>
-    <w:bookmarkStart w:id="45" w:name="ref-framingham-systolic"/>
+    <w:bookmarkEnd w:id="46"/>
+    <w:bookmarkStart w:id="47" w:name="ref-framingham-systolic"/>
     <w:p>
       <w:pPr>
         <w:pStyle w:val="Bibliography"/>
@@ -985,8 +1069,8 @@
         <w:t xml:space="preserve">27 (4): 335–46.</w:t>
       </w:r>
     </w:p>
-    <w:bookmarkEnd w:id="45"/>
-    <w:bookmarkStart w:id="46" w:name="ref-levin-case-control"/>
+    <w:bookmarkEnd w:id="47"/>
+    <w:bookmarkStart w:id="48" w:name="ref-levin-case-control"/>
     <w:p>
       <w:pPr>
         <w:pStyle w:val="Bibliography"/>
@@ -1010,14 +1094,14 @@
         <w:t xml:space="preserve">143 (4): 336–38.</w:t>
       </w:r>
     </w:p>
-    <w:bookmarkEnd w:id="46"/>
-    <w:bookmarkStart w:id="47" w:name="ref-zika-overview"/>
-    <w:p>
-      <w:pPr>
-        <w:pStyle w:val="Bibliography"/>
-      </w:pPr>
-      <w:r>
-        <w:t xml:space="preserve">Lowe, R., C. Barcellos, P. Brasil, O. G. Cruz, N. A. Hon?rio, H. Kuper, and M. S. Carvalho. 2018. “The Zika Virus Epidemic in Brazil: From Discovery to Future Implications.”</w:t>
+    <w:bookmarkEnd w:id="48"/>
+    <w:bookmarkStart w:id="49" w:name="ref-zika-overview"/>
+    <w:p>
+      <w:pPr>
+        <w:pStyle w:val="Bibliography"/>
+      </w:pPr>
+      <w:r>
+        <w:t xml:space="preserve">Lowe, R., C. Barcellos, P. Brasil, O. G. Cruz, N. A. Honorio, H. Kuper, and M. S. Carvalho. 2018. “The Zika Virus Epidemic in Brazil: From Discovery to Future Implications.”</w:t>
       </w:r>
       <w:r>
         <w:t xml:space="preserve"> </w:t>
@@ -1035,8 +1119,8 @@
         <w:t xml:space="preserve">15 (1).</w:t>
       </w:r>
     </w:p>
-    <w:bookmarkEnd w:id="47"/>
-    <w:bookmarkStart w:id="48" w:name="ref-framingham-epidemiology"/>
+    <w:bookmarkEnd w:id="49"/>
+    <w:bookmarkStart w:id="50" w:name="ref-framingham-epidemiology"/>
     <w:p>
       <w:pPr>
         <w:pStyle w:val="Bibliography"/>
@@ -1060,8 +1144,8 @@
         <w:t xml:space="preserve">383 (9921): 999–1008.</w:t>
       </w:r>
     </w:p>
-    <w:bookmarkEnd w:id="48"/>
-    <w:bookmarkStart w:id="49" w:name="ref-mills-porter-case-control"/>
+    <w:bookmarkEnd w:id="50"/>
+    <w:bookmarkStart w:id="51" w:name="ref-mills-porter-case-control"/>
     <w:p>
       <w:pPr>
         <w:pStyle w:val="Bibliography"/>
@@ -1085,8 +1169,33 @@
         <w:t xml:space="preserve">10 (9): 539–42.</w:t>
       </w:r>
     </w:p>
-    <w:bookmarkEnd w:id="49"/>
-    <w:bookmarkStart w:id="50" w:name="ref-schrek-baker-case-control"/>
+    <w:bookmarkEnd w:id="51"/>
+    <w:bookmarkStart w:id="52" w:name="ref-reyes-disappearance"/>
+    <w:p>
+      <w:pPr>
+        <w:pStyle w:val="Bibliography"/>
+      </w:pPr>
+      <w:r>
+        <w:t xml:space="preserve">Monto, A. S. 1999. “The disappearance of Reye’s syndrome–a public health triumph.”</w:t>
+      </w:r>
+      <w:r>
+        <w:t xml:space="preserve"> </w:t>
+      </w:r>
+      <w:r>
+        <w:rPr>
+          <w:i/>
+        </w:rPr>
+        <w:t xml:space="preserve">N. Engl. J. Med.</w:t>
+      </w:r>
+      <w:r>
+        <w:t xml:space="preserve"> </w:t>
+      </w:r>
+      <w:r>
+        <w:t xml:space="preserve">340 (18): 1423–4.</w:t>
+      </w:r>
+    </w:p>
+    <w:bookmarkEnd w:id="52"/>
+    <w:bookmarkStart w:id="53" w:name="ref-schrek-baker-case-control"/>
     <w:p>
       <w:pPr>
         <w:pStyle w:val="Bibliography"/>
@@ -1110,8 +1219,8 @@
         <w:t xml:space="preserve">10 (1): 49–58.</w:t>
       </w:r>
     </w:p>
-    <w:bookmarkEnd w:id="50"/>
-    <w:bookmarkStart w:id="51" w:name="ref-fisher-error"/>
+    <w:bookmarkEnd w:id="53"/>
+    <w:bookmarkStart w:id="54" w:name="ref-fisher-error"/>
     <w:p>
       <w:pPr>
         <w:pStyle w:val="Bibliography"/>
@@ -1135,8 +1244,8 @@
         <w:t xml:space="preserve">133 (5): 416–25.</w:t>
       </w:r>
     </w:p>
-    <w:bookmarkEnd w:id="51"/>
-    <w:bookmarkStart w:id="52" w:name="ref-wynder-graham-case-control"/>
+    <w:bookmarkEnd w:id="54"/>
+    <w:bookmarkStart w:id="55" w:name="ref-wynder-graham-case-control"/>
     <w:p>
       <w:pPr>
         <w:pStyle w:val="Bibliography"/>
@@ -1160,8 +1269,8 @@
         <w:t xml:space="preserve">143 (4): 329–36.</w:t>
       </w:r>
     </w:p>
-    <w:bookmarkEnd w:id="52"/>
-    <w:bookmarkEnd w:id="53"/>
+    <w:bookmarkEnd w:id="55"/>
+    <w:bookmarkEnd w:id="56"/>
     <w:sectPr/>
   </w:body>
 </w:document>

</xml_diff>

<commit_message>
Finished first draft of paper
</commit_message>
<xml_diff>
--- a/paper/paper.docx
+++ b/paper/paper.docx
@@ -138,25 +138,25 @@
         <w:t xml:space="preserve">In October 2015, health experts in Brazil noticed a sharp increase in the number of cases of microcephaly. This tragic event, where children are born with unusually small head circumferences and severe developmental disabilities, seemed to be geographically associated with the concurrent spread of a new virus, Zika. In response, researchers initiated a host of research studies. Among these were a prospective cohort study of 345 pregnant women in Rio de Janiero who exhibited symptoms associated with Zika infection (</w:t>
       </w:r>
       <w:r>
-        <w:t xml:space="preserve">Brasil et al. (2016)</w:t>
+        <w:t xml:space="preserve">1</w:t>
       </w:r>
       <w:r>
         <w:t xml:space="preserve">), a case series of 24 infants diagnosed with congenital Zika syndrome at birth and followed for the next two years of their lives (</w:t>
       </w:r>
       <w:r>
-        <w:t xml:space="preserve">Alves et al. (2018)</w:t>
+        <w:t xml:space="preserve">2</w:t>
       </w:r>
       <w:r>
         <w:t xml:space="preserve">), a case-control study of 32 infants born with microcephaly compared to 62 normal births matched by time of delivery and location of residence (</w:t>
       </w:r>
       <w:r>
-        <w:t xml:space="preserve">Araujo et al. (2016)</w:t>
+        <w:t xml:space="preserve">3</w:t>
       </w:r>
       <w:r>
         <w:t xml:space="preserve">), among many others. Researchers utilized a wide range of surveillance systems and registries (</w:t>
       </w:r>
       <w:r>
-        <w:t xml:space="preserve">Lowe et al. (2018)</w:t>
+        <w:t xml:space="preserve">4</w:t>
       </w:r>
       <w:r>
         <w:t xml:space="preserve">).</w:t>
@@ -240,7 +240,7 @@
         <w:t xml:space="preserve">Perhaps the most commonly cited discovery that did not use RCTs was the research that drew a causal link between cigarette smoking and lung cancer. It is still instructive, however, to review the series of studies that led to the 1964 Surgeon General’s report on smoking and health. Although some evidence appeared earlier, the concern about smoking rose largely from five case-control studies, all published in 1950 (</w:t>
       </w:r>
       <w:r>
-        <w:t xml:space="preserve">Doll and Hill (1950)</w:t>
+        <w:t xml:space="preserve">5</w:t>
       </w:r>
       <w:r>
         <w:t xml:space="preserve"> </w:t>
@@ -252,7 +252,7 @@
         <w:t xml:space="preserve"> </w:t>
       </w:r>
       <w:r>
-        <w:t xml:space="preserve">Levin, Goldstein, and Gerhardt (1950)</w:t>
+        <w:t xml:space="preserve">6</w:t>
       </w:r>
       <w:r>
         <w:t xml:space="preserve">,</w:t>
@@ -261,7 +261,7 @@
         <w:t xml:space="preserve"> </w:t>
       </w:r>
       <w:r>
-        <w:t xml:space="preserve">Mills and Porter (1950)</w:t>
+        <w:t xml:space="preserve">7</w:t>
       </w:r>
       <w:r>
         <w:t xml:space="preserve">,</w:t>
@@ -270,7 +270,7 @@
         <w:t xml:space="preserve"> </w:t>
       </w:r>
       <w:r>
-        <w:t xml:space="preserve">Schrek and Baker (1950)</w:t>
+        <w:t xml:space="preserve">8</w:t>
       </w:r>
       <w:r>
         <w:t xml:space="preserve">,</w:t>
@@ -279,13 +279,13 @@
         <w:t xml:space="preserve"> </w:t>
       </w:r>
       <w:r>
-        <w:t xml:space="preserve">Wynder and Graham (1950)</w:t>
+        <w:t xml:space="preserve">9</w:t>
       </w:r>
       <w:r>
         <w:t xml:space="preserve">). This research approach was very new, but the authors took great pains to control for recall bias and confounding (</w:t>
       </w:r>
       <w:r>
-        <w:t xml:space="preserve">Gail (1996)</w:t>
+        <w:t xml:space="preserve">10</w:t>
       </w:r>
       <w:r>
         <w:t xml:space="preserve">).</w:t>
@@ -299,7 +299,7 @@
         <w:t xml:space="preserve">It took more than these five studies to develop a strong case against smoking, but it also required a different way of thinking about research. The authors of these case-control studies were well aware of the potential problems associated with sampling from cases and controls rather than sampling from the general population. In 1951, however, Jerome Cornfield took these studies and placed them on a rigorous mathematical foundation in his landmark paper on case-control studies (</w:t>
       </w:r>
       <w:r>
-        <w:t xml:space="preserve">Cornfield (1951)</w:t>
+        <w:t xml:space="preserve">11</w:t>
       </w:r>
       <w:r>
         <w:t xml:space="preserve">).</w:t>
@@ -313,7 +313,7 @@
         <w:t xml:space="preserve">Around the same time, researchers set up prospective cohort studies to further investigate the link between smoking and lung cancer (</w:t>
       </w:r>
       <w:r>
-        <w:t xml:space="preserve">Doll and Hill (1954)</w:t>
+        <w:t xml:space="preserve">12</w:t>
       </w:r>
       <w:r>
         <w:t xml:space="preserve">,</w:t>
@@ -322,7 +322,7 @@
         <w:t xml:space="preserve"> </w:t>
       </w:r>
       <w:r>
-        <w:t xml:space="preserve">Dorn (1959)</w:t>
+        <w:t xml:space="preserve">13</w:t>
       </w:r>
       <w:r>
         <w:t xml:space="preserve">,</w:t>
@@ -331,13 +331,13 @@
         <w:t xml:space="preserve"> </w:t>
       </w:r>
       <w:r>
-        <w:t xml:space="preserve">Hammond and Horn (1958)</w:t>
+        <w:t xml:space="preserve">14</w:t>
       </w:r>
       <w:r>
         <w:t xml:space="preserve">). These studies were massive (more than 460,000 patients total across the three studies) and followed these patients for multiple years. Needless to say, these studies took much longer to complete, but provided a key piece of additional evidence (</w:t>
       </w:r>
       <w:r>
-        <w:t xml:space="preserve">Alberg, Shopland, and Cummings (2014)</w:t>
+        <w:t xml:space="preserve">15</w:t>
       </w:r>
       <w:r>
         <w:t xml:space="preserve">).</w:t>
@@ -351,7 +351,7 @@
         <w:t xml:space="preserve">The researchers received a lot of criticism, of course, and not just from tobacco interests. R.A. Fisher, perhaps the most prominent statistician of the era, published a series of stinging critiques of the research (</w:t>
       </w:r>
       <w:r>
-        <w:t xml:space="preserve">Fisher (1959)</w:t>
+        <w:t xml:space="preserve">16</w:t>
       </w:r>
       <w:r>
         <w:t xml:space="preserve">,</w:t>
@@ -360,7 +360,7 @@
         <w:t xml:space="preserve"> </w:t>
       </w:r>
       <w:r>
-        <w:t xml:space="preserve">Ronald A. Fisher (1957a)</w:t>
+        <w:t xml:space="preserve">17</w:t>
       </w:r>
       <w:r>
         <w:t xml:space="preserve">,</w:t>
@@ -369,7 +369,7 @@
         <w:t xml:space="preserve"> </w:t>
       </w:r>
       <w:r>
-        <w:t xml:space="preserve">Ronald A. Fisher (1957b)</w:t>
+        <w:t xml:space="preserve">18</w:t>
       </w:r>
       <w:r>
         <w:t xml:space="preserve">,</w:t>
@@ -378,13 +378,13 @@
         <w:t xml:space="preserve"> </w:t>
       </w:r>
       <w:r>
-        <w:t xml:space="preserve">Fisher (1958)</w:t>
+        <w:t xml:space="preserve">19</w:t>
       </w:r>
       <w:r>
         <w:t xml:space="preserve">). It is difficult to parse these criticisms. One source (</w:t>
       </w:r>
       <w:r>
-        <w:t xml:space="preserve">Stolley and Fisher (1991)</w:t>
+        <w:t xml:space="preserve">20</w:t>
       </w:r>
       <w:r>
         <w:t xml:space="preserve">) attributes it a largely unsupportable explanation rooted in genetics combined with a focus on small details that failed to support a smoking-cancer link while ignoring the totality of the evidence.</w:t>
@@ -398,7 +398,7 @@
         <w:t xml:space="preserve">The controversy inspired one of the prominent researchers in this area, Sir Austin Bradford Hill, to delineate his nine famous principles for establishing causation (</w:t>
       </w:r>
       <w:r>
-        <w:t xml:space="preserve">Hill (1965)</w:t>
+        <w:t xml:space="preserve">21</w:t>
       </w:r>
       <w:r>
         <w:t xml:space="preserve">).</w:t>
@@ -422,19 +422,19 @@
         <w:t xml:space="preserve">While many pharmaceutical and surgical interventions for cardiovascular disease used RCTs, the identification of risk factors for this condition required the use of a large observational cohort, the Framingham Study. This study originally comprised roughly 5,000 men and women in the city of Framingham, Massachusetts between the ages of 30 and 59 with a planned follow-up of 20 years (</w:t>
       </w:r>
       <w:r>
-        <w:t xml:space="preserve">Dawber, Meadors, and Moore (1951)</w:t>
+        <w:t xml:space="preserve">22</w:t>
       </w:r>
       <w:r>
         <w:t xml:space="preserve">). It is worth noting that the inclusion of women in this study was, in that era, a rather unusual feature. At the end of twenty years, the study was almost ended, but a private funding effort and a concerted lobbying campaign led to the renewal and expansion of the Framingham study (</w:t>
       </w:r>
       <w:r>
-        <w:t xml:space="preserve">Mahmood et al. (2014)</w:t>
+        <w:t xml:space="preserve">23</w:t>
       </w:r>
       <w:r>
         <w:t xml:space="preserve">). This expansion included inclusion of the children of the original participants and eventually the children of those children. Two contemporary cohorts of minority participants were also recruited to reflect the changing demographics of the city (</w:t>
       </w:r>
       <w:r>
-        <w:t xml:space="preserve">Andersson et al. (2019)</w:t>
+        <w:t xml:space="preserve">24</w:t>
       </w:r>
       <w:r>
         <w:t xml:space="preserve">).</w:t>
@@ -448,19 +448,19 @@
         <w:t xml:space="preserve">An early finding of the Framingham study, after the four year follow-up visit (</w:t>
       </w:r>
       <w:r>
-        <w:t xml:space="preserve">DAWBER, MOORE, and MANN (1957)</w:t>
+        <w:t xml:space="preserve">25</w:t>
       </w:r>
       <w:r>
         <w:t xml:space="preserve">) established hypertension, obesity, and hypercholesteremia as risk factors for arteriosclerotic heart disease (a composite measure of myocardial infarction, angina pectoris, coronary occlusion, or myocardial fibrosis). In 1964, researchers used the Framingham cohort combined with a second cohort in Albany, New York to establish a link between smoking and cardiovascular disease (</w:t>
       </w:r>
       <w:r>
-        <w:t xml:space="preserve">Doyle et al. (1964)</w:t>
+        <w:t xml:space="preserve">26</w:t>
       </w:r>
       <w:r>
         <w:t xml:space="preserve">) and contributed vital information to the 1964 surgeon general’s report. Further work elaborated on the greater importance of the systolic measurement of blood pressure on the risk of heart disease (</w:t>
       </w:r>
       <w:r>
-        <w:t xml:space="preserve">Kannel, Gordon, and Schwartz (1971)</w:t>
+        <w:t xml:space="preserve">27</w:t>
       </w:r>
       <w:r>
         <w:t xml:space="preserve">).</w:t>
@@ -474,7 +474,7 @@
         <w:t xml:space="preserve">The number of findings from the Framingham study goes on and on, but more important than the number of studies is the way that this study changed clinical practice. The Framingham study changed the medical community’s attitudes from the belief that heart disease as something to be treated to the belief that heart disease was something that could be prevented (</w:t>
       </w:r>
       <w:r>
-        <w:t xml:space="preserve">Mahmood et al. (2014)</w:t>
+        <w:t xml:space="preserve">23</w:t>
       </w:r>
       <w:r>
         <w:t xml:space="preserve">).</w:t>
@@ -498,13 +498,13 @@
         <w:t xml:space="preserve">Reye’s syndrome is rare disorder seen mostly in children. It can produce serious intracrainal swelling that can lead to serious neurological damage and possibly death (</w:t>
       </w:r>
       <w:r>
-        <w:t xml:space="preserve">Glasgow and Middleton (2001)</w:t>
+        <w:t xml:space="preserve">28</w:t>
       </w:r>
       <w:r>
         <w:t xml:space="preserve">). The disease was not well recognized until the 1970s and was very difficult to characterize accurately (</w:t>
       </w:r>
       <w:r>
-        <w:t xml:space="preserve">Monto (1999)</w:t>
+        <w:t xml:space="preserve">29</w:t>
       </w:r>
       <w:r>
         <w:t xml:space="preserve">).</w:t>
@@ -518,7 +518,7 @@
         <w:t xml:space="preserve">The Centers for Disease Control developed a surveillance system for Reye’s syndrome in 1980 to track the number of cases of Reye’s syndrome in the United States and to collect information from the patient’s family and combine that with laboratory results (</w:t>
       </w:r>
       <w:r>
-        <w:t xml:space="preserve">Belay et al. (1999)</w:t>
+        <w:t xml:space="preserve">30</w:t>
       </w:r>
       <w:r>
         <w:t xml:space="preserve">).</w:t>
@@ -526,47 +526,243 @@
     </w:p>
     <w:p>
       <w:pPr>
+        <w:pStyle w:val="BodyText"/>
+      </w:pPr>
+      <w:r>
+        <w:t xml:space="preserve">Around the same time, several case control studies were being published. The results of one study (</w:t>
+      </w:r>
+      <w:r>
+        <w:t xml:space="preserve">31</w:t>
+      </w:r>
+      <w:r>
+        <w:t xml:space="preserve">) are representative of the general findings. The researchers identified 159 cases of Reye’s syndrome following an illness like influenze or varicella. Recruiting was done at six pediatric centers in Ohio between December 1978 and March 1980. Controls were recruited from the same school and matched on age, sex, and race and had an antecedant illness within one week of the case. The use of salicylates (aspirin) among the cases was significantly higher (97% versus 71%) among the cases.</w:t>
+      </w:r>
+    </w:p>
+    <w:p>
+      <w:pPr>
+        <w:pStyle w:val="BodyText"/>
+      </w:pPr>
+      <w:r>
+        <w:t xml:space="preserve">While the case control studies alone may not have provided a definitive link between aspirin and Reye’s syndrome, it was sufficiently persuasive to start a publicity effort warning the public about the possible danger associated with aspirin use in a child during a viral illness. What happened next was definitive proof. The number of cases reported to the CDC surveillance system dropped steadily from a high of 555 cases in 1980 to no more than 2 per year in 1994-1997 and the drops exhibited a strong temporal association with public health campaign events (</w:t>
+      </w:r>
+      <w:r>
+        <w:t xml:space="preserve">30</w:t>
+      </w:r>
+      <w:r>
+        <w:t xml:space="preserve">, Figure 1).</w:t>
+      </w:r>
+    </w:p>
+    <w:p>
+      <w:pPr>
+        <w:pStyle w:val="BodyText"/>
+      </w:pPr>
+      <w:r>
+        <w:t xml:space="preserve">The near total elimination of Reye’s syndrome has been properly hailed as a public health triumph (</w:t>
+      </w:r>
+      <w:r>
+        <w:t xml:space="preserve">29</w:t>
+      </w:r>
+      <w:r>
+        <w:t xml:space="preserve">) and was accomplished without any RCTs. The humble case-control study combined with temporal trends in disease surveillance were all that was needed.</w:t>
+      </w:r>
+    </w:p>
+    <w:p>
+      <w:pPr>
         <w:pStyle w:val="Heading4"/>
       </w:pPr>
-      <w:bookmarkStart w:id="25" w:name="bibliography"/>
+      <w:bookmarkStart w:id="25" w:name="discussion"/>
+      <w:r>
+        <w:t xml:space="preserve">Discussion</w:t>
+      </w:r>
+      <w:bookmarkEnd w:id="25"/>
+    </w:p>
+    <w:p>
+      <w:pPr>
+        <w:pStyle w:val="FirstParagraph"/>
+      </w:pPr>
+      <w:r>
+        <w:t xml:space="preserve">The recent research effort to examine the link between the Zika virus and microcephaly mirrors past research efforts in lung cancer, heart disease, and Reye’s syndrome. In every case, major advances in knowledge were accomplished using only observational studies.</w:t>
+      </w:r>
+    </w:p>
+    <w:p>
+      <w:pPr>
+        <w:pStyle w:val="BodyText"/>
+      </w:pPr>
+      <w:r>
+        <w:t xml:space="preserve">The effective use of observational studies is not limited to just these areas. Benjamin Djulbegovic has developed an web page inventory of non-randomized trials that have changed clinical practice (</w:t>
+      </w:r>
+      <w:hyperlink r:id="rId26">
+        <w:r>
+          <w:rPr>
+            <w:rStyle w:val="Hyperlink"/>
+          </w:rPr>
+          <w:t xml:space="preserve">http://personal.health.usf.edu/bdjulbeg/oncology/NON-RCT-practice-change.htm</w:t>
+        </w:r>
+      </w:hyperlink>
+      <w:r>
+        <w:t xml:space="preserve">) that covers studies in Endocrinology, Infectious Diseases, Oncology, Hematology, Pulmonology, Urology, Cardiology, Musculoskeletal conditions, Psychiatry, and Surgery.</w:t>
+      </w:r>
+    </w:p>
+    <w:p>
+      <w:pPr>
+        <w:pStyle w:val="BodyText"/>
+      </w:pPr>
+      <w:r>
+        <w:t xml:space="preserve">The research efforts described in this paper share some common features that can help us understand when RCTs are not needed. The most obvious feature is the practical and ethical barriers to randomization. No one could envision a study where some children with a viral fever are given aspirin to see if any harm could come from it. The long latency periods associated with lung cancer and heart disease would saddle most RCTs with an unworkable time frame.</w:t>
+      </w:r>
+    </w:p>
+    <w:p>
+      <w:pPr>
+        <w:pStyle w:val="BodyText"/>
+      </w:pPr>
+      <w:r>
+        <w:t xml:space="preserve">Second, these observational studies represented pioneering efforts in an area where little is known. This is illustrated best, perhaps, by the Framingham study. The original planners of this study had considered using the population of Framingham, Massachusetts as a testbed for trying new interventions, but rejected that approach in favor of an observational study because there weren’t any interventions at the time that warranted testing (</w:t>
+      </w:r>
+      <w:r>
+        <w:t xml:space="preserve">23</w:t>
+      </w:r>
+      <w:r>
+        <w:t xml:space="preserve">). Today there are many RCTs testing a variety of prevention initiatives, but these are only possible because of the foundational knowledge that Framingham provided.</w:t>
+      </w:r>
+    </w:p>
+    <w:p>
+      <w:pPr>
+        <w:pStyle w:val="BodyText"/>
+      </w:pPr>
+      <w:r>
+        <w:t xml:space="preserve">Third, these studies were looking to attack problems by taking big bites rather than nibbling around the edges. The odds ratios in the lung cancer studies were showing a 10 to 20 fold increase in risk among smokers. The finding of aspirin use in the medical history of almost every Reye’s syndrome case was a veritable smoking gun and made any concerns about biases in a case-control study seem unimportant.</w:t>
+      </w:r>
+    </w:p>
+    <w:p>
+      <w:pPr>
+        <w:pStyle w:val="BodyText"/>
+      </w:pPr>
+      <w:r>
+        <w:t xml:space="preserve">A final commonality among these studies is the hard work that researchers put in place to insure that these observational studies would produce results that could withstand critical scrutiny. Elaborate matching plans helped to insure a comparable control group and efforts to use blinding during patient interviews helped to reduce biases from researcher expectations. The recent studies of the Zika virus show that same level of care. One example is the careful consideration of what specific head circumference measurements would be considered as evidence of microcephaly (</w:t>
+      </w:r>
+      <w:r>
+        <w:t xml:space="preserve">32</w:t>
+      </w:r>
+      <w:r>
+        <w:t xml:space="preserve">).</w:t>
+      </w:r>
+    </w:p>
+    <w:p>
+      <w:pPr>
+        <w:pStyle w:val="BodyText"/>
+      </w:pPr>
+      <w:r>
+        <w:t xml:space="preserve">It’s been said many times how much easier the conduct of an RCT is. Get a bunch of patients together, flip a coin to see who gets the drug and who gets the placebo, wait three years and then count the number of dead bodies. Watching the care and concern of the researchers in these observational studies makes one hope that some of this could rub off on the researchers running RCTs. While RCTs may have fewer and less severe biases than observational studies, they do indeed have biases.</w:t>
+      </w:r>
+    </w:p>
+    <w:p>
+      <w:pPr>
+        <w:pStyle w:val="BodyText"/>
+      </w:pPr>
+      <w:r>
+        <w:t xml:space="preserve">So let’s flip the coin over to the other side. If observational studies are what we want when studying the link between smoking and lung cancer, the risk factors for heart disease, the cause of Reye’s syndrome, and the microcephaly associated with the Zika virus, then when do we want to use RCTs instead?</w:t>
+      </w:r>
+    </w:p>
+    <w:p>
+      <w:pPr>
+        <w:pStyle w:val="BodyText"/>
+      </w:pPr>
+      <w:r>
+        <w:t xml:space="preserve">RCTs do very well in a mature setting where we know a lot about the causes of disease and can develop some well supported interventions. They are great at developing and testing a series of small incremental improvements that nibble around the edges. If you do enough nibbling, you can make some big improvements over time.</w:t>
+      </w:r>
+    </w:p>
+    <w:p>
+      <w:pPr>
+        <w:pStyle w:val="BodyText"/>
+      </w:pPr>
+      <w:r>
+        <w:t xml:space="preserve">The RCT excels when you are in the muddled middle. You have some interventions that sort of work but there’s hope that you might find something a bit better. When comparing a fair intervention to a good intervention, biases become very troublesome, and the ability to remove many of these biases through randomization helps to insure that you’ll recognize the distinction between fair and good.</w:t>
+      </w:r>
+    </w:p>
+    <w:p>
+      <w:pPr>
+        <w:pStyle w:val="BodyText"/>
+      </w:pPr>
+      <w:r>
+        <w:t xml:space="preserve">I once worked with a statistician who told me that he would never work on a study that didn’t use randomization. My first thought was</w:t>
+      </w:r>
+      <w:r>
+        <w:t xml:space="preserve"> </w:t>
+      </w:r>
+      <w:r>
+        <w:t xml:space="preserve">“</w:t>
+      </w:r>
+      <w:r>
+        <w:t xml:space="preserve">You have some many clients asking for your help that you can send the half away that come to you with observational studies?</w:t>
+      </w:r>
+      <w:r>
+        <w:t xml:space="preserve">”</w:t>
+      </w:r>
+      <w:r>
+        <w:t xml:space="preserve"> </w:t>
+      </w:r>
+      <w:r>
+        <w:t xml:space="preserve">But I later came to realize that this was a type of arrogance. We can have debates about how observational studies have greater ecologic validity or how randomized studies control for many biases but this is really not the point. The type of problem you are studying should determine what type of research you choose. You don’t want to be the proverbial worker who sees nothing but nails because the only tool you have is a hammer.</w:t>
+      </w:r>
+    </w:p>
+    <w:p>
+      <w:pPr>
+        <w:pStyle w:val="Heading4"/>
+      </w:pPr>
+      <w:bookmarkStart w:id="27" w:name="conclusion"/>
+      <w:r>
+        <w:t xml:space="preserve">Conclusion</w:t>
+      </w:r>
+      <w:bookmarkEnd w:id="27"/>
+    </w:p>
+    <w:p>
+      <w:pPr>
+        <w:pStyle w:val="FirstParagraph"/>
+      </w:pPr>
+      <w:r>
+        <w:t xml:space="preserve">Research efforts in several major areas have not used RCTs. A review of how these developed important insights and make great progress helps you to understand the settings where observational studies are needed and RCTs are not. This also helps you understand where RCTs are truly needed.</w:t>
+      </w:r>
+    </w:p>
+    <w:p>
+      <w:pPr>
+        <w:pStyle w:val="Heading4"/>
+      </w:pPr>
+      <w:bookmarkStart w:id="28" w:name="bibliography"/>
       <w:r>
         <w:t xml:space="preserve">Bibliography</w:t>
       </w:r>
-      <w:bookmarkEnd w:id="25"/>
-    </w:p>
-    <w:bookmarkStart w:id="56" w:name="refs"/>
-    <w:bookmarkStart w:id="26" w:name="ref-report-anniversary"/>
-    <w:p>
-      <w:pPr>
-        <w:pStyle w:val="Bibliography"/>
-      </w:pPr>
-      <w:r>
-        <w:t xml:space="preserve">Alberg, A. J., D. R. Shopland, and K. M. Cummings. 2014. “The 2014 Surgeon General’s report: commemorating the 50th Anniversary of the 1964 Report of the Advisory Committee to the US Surgeon General and updating the evidence on the health consequences of cigarette smoking.”</w:t>
-      </w:r>
-      <w:r>
-        <w:t xml:space="preserve"> </w:t>
-      </w:r>
-      <w:r>
-        <w:rPr>
-          <w:i/>
-        </w:rPr>
-        <w:t xml:space="preserve">Am. J. Epidemiol.</w:t>
-      </w:r>
-      <w:r>
-        <w:t xml:space="preserve"> </w:t>
-      </w:r>
-      <w:r>
-        <w:t xml:space="preserve">179 (4): 403–12.</w:t>
-      </w:r>
-    </w:p>
-    <w:bookmarkEnd w:id="26"/>
-    <w:bookmarkStart w:id="27" w:name="ref-zika-case-series"/>
-    <w:p>
-      <w:pPr>
-        <w:pStyle w:val="Bibliography"/>
-      </w:pPr>
-      <w:r>
-        <w:t xml:space="preserve">Alves, L. V., C. E. Paredes, G. C. Silva, J. G. Mello, and J. G. Alves. 2018. “Neurodevelopment of 24 children born in Brazil with congenital Zika syndrome in 2015: a case series study.”</w:t>
+      <w:bookmarkEnd w:id="28"/>
+    </w:p>
+    <w:bookmarkStart w:id="61" w:name="refs"/>
+    <w:bookmarkStart w:id="29" w:name="ref-zika-cohort"/>
+    <w:p>
+      <w:pPr>
+        <w:pStyle w:val="Bibliography"/>
+      </w:pPr>
+      <w:r>
+        <w:t xml:space="preserve">1. Brasil P, Pereira JP, Moreira ME, et al. Zika Virus Infection in Pregnant Women in Rio de Janeiro.</w:t>
+      </w:r>
+      <w:r>
+        <w:t xml:space="preserve"> </w:t>
+      </w:r>
+      <w:r>
+        <w:rPr>
+          <w:i/>
+        </w:rPr>
+        <w:t xml:space="preserve">N Engl J Med</w:t>
+      </w:r>
+      <w:r>
+        <w:t xml:space="preserve">. 2016;375(24):2321-2334.</w:t>
+      </w:r>
+    </w:p>
+    <w:bookmarkEnd w:id="29"/>
+    <w:bookmarkStart w:id="30" w:name="ref-zika-case-series"/>
+    <w:p>
+      <w:pPr>
+        <w:pStyle w:val="Bibliography"/>
+      </w:pPr>
+      <w:r>
+        <w:t xml:space="preserve">2. Alves LV, Paredes CE, Silva GC, Mello JG, Alves JG. Neurodevelopment of 24 children born in Brazil with congenital Zika syndrome in 2015: a case series study.</w:t>
       </w:r>
       <w:r>
         <w:t xml:space="preserve"> </w:t>
@@ -578,20 +774,467 @@
         <w:t xml:space="preserve">BMJ Open</w:t>
       </w:r>
       <w:r>
-        <w:t xml:space="preserve"> </w:t>
-      </w:r>
-      <w:r>
-        <w:t xml:space="preserve">8 (7): e021304.</w:t>
-      </w:r>
-    </w:p>
-    <w:bookmarkEnd w:id="27"/>
-    <w:bookmarkStart w:id="28" w:name="ref-framingham-legacy"/>
-    <w:p>
-      <w:pPr>
-        <w:pStyle w:val="Bibliography"/>
-      </w:pPr>
-      <w:r>
-        <w:t xml:space="preserve">Andersson, C., A. D. Johnson, E. J. Benjamin, D. Levy, and R. S. Vasan. 2019. “70-year legacy of the Framingham Heart Study.”</w:t>
+        <w:t xml:space="preserve">. 2018;8(7):e021304.</w:t>
+      </w:r>
+    </w:p>
+    <w:bookmarkEnd w:id="30"/>
+    <w:bookmarkStart w:id="31" w:name="ref-zika-case-control"/>
+    <w:p>
+      <w:pPr>
+        <w:pStyle w:val="Bibliography"/>
+      </w:pPr>
+      <w:r>
+        <w:t xml:space="preserve">3. Araujo TVB de, Rodrigues LC, Alencar Ximenes RA de, et al. Association between Zika virus infection and microcephaly in Brazil, January to May, 2016: preliminary report of a case-control study.</w:t>
+      </w:r>
+      <w:r>
+        <w:t xml:space="preserve"> </w:t>
+      </w:r>
+      <w:r>
+        <w:rPr>
+          <w:i/>
+        </w:rPr>
+        <w:t xml:space="preserve">Lancet Infect Dis</w:t>
+      </w:r>
+      <w:r>
+        <w:t xml:space="preserve">. 2016;16(12):1356-1363.</w:t>
+      </w:r>
+    </w:p>
+    <w:bookmarkEnd w:id="31"/>
+    <w:bookmarkStart w:id="32" w:name="ref-zika-overview"/>
+    <w:p>
+      <w:pPr>
+        <w:pStyle w:val="Bibliography"/>
+      </w:pPr>
+      <w:r>
+        <w:t xml:space="preserve">4. Lowe R, Barcellos C, Brasil P, et al. The Zika Virus Epidemic in Brazil: From Discovery to Future Implications.</w:t>
+      </w:r>
+      <w:r>
+        <w:t xml:space="preserve"> </w:t>
+      </w:r>
+      <w:r>
+        <w:rPr>
+          <w:i/>
+        </w:rPr>
+        <w:t xml:space="preserve">Int J Environ Res Public Health</w:t>
+      </w:r>
+      <w:r>
+        <w:t xml:space="preserve">. 2018;15(1).</w:t>
+      </w:r>
+    </w:p>
+    <w:bookmarkEnd w:id="32"/>
+    <w:bookmarkStart w:id="33" w:name="ref-doll-hill-case-control"/>
+    <w:p>
+      <w:pPr>
+        <w:pStyle w:val="Bibliography"/>
+      </w:pPr>
+      <w:r>
+        <w:t xml:space="preserve">5. Doll R, Hill AB. Smoking and carcinoma of the lung; preliminary report.</w:t>
+      </w:r>
+      <w:r>
+        <w:t xml:space="preserve"> </w:t>
+      </w:r>
+      <w:r>
+        <w:rPr>
+          <w:i/>
+        </w:rPr>
+        <w:t xml:space="preserve">Br Med J</w:t>
+      </w:r>
+      <w:r>
+        <w:t xml:space="preserve">. 1950;2(4682):739-748.</w:t>
+      </w:r>
+    </w:p>
+    <w:bookmarkEnd w:id="33"/>
+    <w:bookmarkStart w:id="34" w:name="ref-levin-case-control"/>
+    <w:p>
+      <w:pPr>
+        <w:pStyle w:val="Bibliography"/>
+      </w:pPr>
+      <w:r>
+        <w:t xml:space="preserve">6. Levin ML, Goldstein H, Gerhardt PR. Cancer and tobacco smoking; a preliminary report.</w:t>
+      </w:r>
+      <w:r>
+        <w:t xml:space="preserve"> </w:t>
+      </w:r>
+      <w:r>
+        <w:rPr>
+          <w:i/>
+        </w:rPr>
+        <w:t xml:space="preserve">J Am Med Assoc</w:t>
+      </w:r>
+      <w:r>
+        <w:t xml:space="preserve">. 1950;143(4):336-338.</w:t>
+      </w:r>
+    </w:p>
+    <w:bookmarkEnd w:id="34"/>
+    <w:bookmarkStart w:id="35" w:name="ref-mills-porter-case-control"/>
+    <w:p>
+      <w:pPr>
+        <w:pStyle w:val="Bibliography"/>
+      </w:pPr>
+      <w:r>
+        <w:t xml:space="preserve">7. Mills CA, Porter MM. Tobacco smoking habits and cancer of the mouth and respiratory system.</w:t>
+      </w:r>
+      <w:r>
+        <w:t xml:space="preserve"> </w:t>
+      </w:r>
+      <w:r>
+        <w:rPr>
+          <w:i/>
+        </w:rPr>
+        <w:t xml:space="preserve">Cancer Res</w:t>
+      </w:r>
+      <w:r>
+        <w:t xml:space="preserve">. 1950;10(9):539-542.</w:t>
+      </w:r>
+    </w:p>
+    <w:bookmarkEnd w:id="35"/>
+    <w:bookmarkStart w:id="36" w:name="ref-schrek-baker-case-control"/>
+    <w:p>
+      <w:pPr>
+        <w:pStyle w:val="Bibliography"/>
+      </w:pPr>
+      <w:r>
+        <w:t xml:space="preserve">8. Schrek R, Baker LA. Tobacco smoking as an etiologic factor in disease; cancer.</w:t>
+      </w:r>
+      <w:r>
+        <w:t xml:space="preserve"> </w:t>
+      </w:r>
+      <w:r>
+        <w:rPr>
+          <w:i/>
+        </w:rPr>
+        <w:t xml:space="preserve">Cancer Res</w:t>
+      </w:r>
+      <w:r>
+        <w:t xml:space="preserve">. 1950;10(1):49-58.</w:t>
+      </w:r>
+    </w:p>
+    <w:bookmarkEnd w:id="36"/>
+    <w:bookmarkStart w:id="37" w:name="ref-wynder-graham-case-control"/>
+    <w:p>
+      <w:pPr>
+        <w:pStyle w:val="Bibliography"/>
+      </w:pPr>
+      <w:r>
+        <w:t xml:space="preserve">9. Wynder EL, Graham EA. Tobacco smoking as a possible etiologic factor in bronchiogenic carcinoma; a study of 684 proved cases.</w:t>
+      </w:r>
+      <w:r>
+        <w:t xml:space="preserve"> </w:t>
+      </w:r>
+      <w:r>
+        <w:rPr>
+          <w:i/>
+        </w:rPr>
+        <w:t xml:space="preserve">J Am Med Assoc</w:t>
+      </w:r>
+      <w:r>
+        <w:t xml:space="preserve">. 1950;143(4):329-336.</w:t>
+      </w:r>
+    </w:p>
+    <w:bookmarkEnd w:id="37"/>
+    <w:bookmarkStart w:id="38" w:name="ref-statistics-in-action"/>
+    <w:p>
+      <w:pPr>
+        <w:pStyle w:val="Bibliography"/>
+      </w:pPr>
+      <w:r>
+        <w:t xml:space="preserve">10. Gail MH. Statistics in Action.</w:t>
+      </w:r>
+      <w:r>
+        <w:t xml:space="preserve"> </w:t>
+      </w:r>
+      <w:r>
+        <w:rPr>
+          <w:i/>
+        </w:rPr>
+        <w:t xml:space="preserve">J Amer Statist Assoc</w:t>
+      </w:r>
+      <w:r>
+        <w:t xml:space="preserve">. 1996;91(433):1-13.</w:t>
+      </w:r>
+    </w:p>
+    <w:bookmarkEnd w:id="38"/>
+    <w:bookmarkStart w:id="39" w:name="ref-cornfield-case-control"/>
+    <w:p>
+      <w:pPr>
+        <w:pStyle w:val="Bibliography"/>
+      </w:pPr>
+      <w:r>
+        <w:t xml:space="preserve">11. Cornfield J. A Method of Estimating comparative Rates From Clinical Data. Application to Cancer of the Lung, Breast and Cervix.</w:t>
+      </w:r>
+      <w:r>
+        <w:t xml:space="preserve"> </w:t>
+      </w:r>
+      <w:r>
+        <w:rPr>
+          <w:i/>
+        </w:rPr>
+        <w:t xml:space="preserve">Journal of the National Cancer Institute</w:t>
+      </w:r>
+      <w:r>
+        <w:t xml:space="preserve">. 1951;11:1269-1275.</w:t>
+      </w:r>
+    </w:p>
+    <w:bookmarkEnd w:id="39"/>
+    <w:bookmarkStart w:id="40" w:name="ref-doll-hill-cohort"/>
+    <w:p>
+      <w:pPr>
+        <w:pStyle w:val="Bibliography"/>
+      </w:pPr>
+      <w:r>
+        <w:t xml:space="preserve">12. Doll R, Hill AB. The mortality of doctors in relation to their smoking habits; a preliminary report.</w:t>
+      </w:r>
+      <w:r>
+        <w:t xml:space="preserve"> </w:t>
+      </w:r>
+      <w:r>
+        <w:rPr>
+          <w:i/>
+        </w:rPr>
+        <w:t xml:space="preserve">Br Med J</w:t>
+      </w:r>
+      <w:r>
+        <w:t xml:space="preserve">. 1954;1(4877):1451-1455.</w:t>
+      </w:r>
+    </w:p>
+    <w:bookmarkEnd w:id="40"/>
+    <w:bookmarkStart w:id="41" w:name="ref-dorn-cohort"/>
+    <w:p>
+      <w:pPr>
+        <w:pStyle w:val="Bibliography"/>
+      </w:pPr>
+      <w:r>
+        <w:t xml:space="preserve">13. Dorn HF. Tobacco consumption and mortality from cancer and other diseases.</w:t>
+      </w:r>
+      <w:r>
+        <w:t xml:space="preserve"> </w:t>
+      </w:r>
+      <w:r>
+        <w:rPr>
+          <w:i/>
+        </w:rPr>
+        <w:t xml:space="preserve">Public Health Rep</w:t>
+      </w:r>
+      <w:r>
+        <w:t xml:space="preserve">. 1959;74(7):581-593.</w:t>
+      </w:r>
+    </w:p>
+    <w:bookmarkEnd w:id="41"/>
+    <w:bookmarkStart w:id="42" w:name="ref-hammond-horn-cohort"/>
+    <w:p>
+      <w:pPr>
+        <w:pStyle w:val="Bibliography"/>
+      </w:pPr>
+      <w:r>
+        <w:t xml:space="preserve">14. Hammond EC, Horn D. Smoking and death rates; report on forty-four months of follow-up of 187,783 men. I. Total mortality.</w:t>
+      </w:r>
+      <w:r>
+        <w:t xml:space="preserve"> </w:t>
+      </w:r>
+      <w:r>
+        <w:rPr>
+          <w:i/>
+        </w:rPr>
+        <w:t xml:space="preserve">J Am Med Assoc</w:t>
+      </w:r>
+      <w:r>
+        <w:t xml:space="preserve">. 1958;166(10):1159-1172.</w:t>
+      </w:r>
+    </w:p>
+    <w:bookmarkEnd w:id="42"/>
+    <w:bookmarkStart w:id="43" w:name="ref-report-anniversary"/>
+    <w:p>
+      <w:pPr>
+        <w:pStyle w:val="Bibliography"/>
+      </w:pPr>
+      <w:r>
+        <w:t xml:space="preserve">15. Alberg AJ, Shopland DR, Cummings KM. The 2014 Surgeon General’s report: commemorating the 50th Anniversary of the 1964 Report of the Advisory Committee to the US Surgeon General and updating the evidence on the health consequences of cigarette smoking.</w:t>
+      </w:r>
+      <w:r>
+        <w:t xml:space="preserve"> </w:t>
+      </w:r>
+      <w:r>
+        <w:rPr>
+          <w:i/>
+        </w:rPr>
+        <w:t xml:space="preserve">Am J Epidemiol</w:t>
+      </w:r>
+      <w:r>
+        <w:t xml:space="preserve">. 2014;179(4):403-412.</w:t>
+      </w:r>
+    </w:p>
+    <w:bookmarkEnd w:id="43"/>
+    <w:bookmarkStart w:id="44" w:name="ref-fisher-pamphlet"/>
+    <w:p>
+      <w:pPr>
+        <w:pStyle w:val="Bibliography"/>
+      </w:pPr>
+      <w:r>
+        <w:t xml:space="preserve">16. Fisher RA. Smoking. The Cancer Controversy: Some Attempts to Assess the Evidence (Pamphlet). 1959.</w:t>
+      </w:r>
+    </w:p>
+    <w:bookmarkEnd w:id="44"/>
+    <w:bookmarkStart w:id="45" w:name="ref-fisher-smoking-letter-1"/>
+    <w:p>
+      <w:pPr>
+        <w:pStyle w:val="Bibliography"/>
+      </w:pPr>
+      <w:r>
+        <w:t xml:space="preserve">17. Fisher RA. Dangers of Cigarette-smoking.</w:t>
+      </w:r>
+      <w:r>
+        <w:t xml:space="preserve"> </w:t>
+      </w:r>
+      <w:r>
+        <w:rPr>
+          <w:i/>
+        </w:rPr>
+        <w:t xml:space="preserve">Br Med J</w:t>
+      </w:r>
+      <w:r>
+        <w:t xml:space="preserve">. 1957;2:43.</w:t>
+      </w:r>
+    </w:p>
+    <w:bookmarkEnd w:id="45"/>
+    <w:bookmarkStart w:id="46" w:name="ref-fisher-smoking-letter-2"/>
+    <w:p>
+      <w:pPr>
+        <w:pStyle w:val="Bibliography"/>
+      </w:pPr>
+      <w:r>
+        <w:t xml:space="preserve">18. Fisher RA. Danges of Cigarette-smoking.</w:t>
+      </w:r>
+      <w:r>
+        <w:t xml:space="preserve"> </w:t>
+      </w:r>
+      <w:r>
+        <w:rPr>
+          <w:i/>
+        </w:rPr>
+        <w:t xml:space="preserve">Br Med J</w:t>
+      </w:r>
+      <w:r>
+        <w:t xml:space="preserve">. 1957;2:297-298.</w:t>
+      </w:r>
+    </w:p>
+    <w:bookmarkEnd w:id="46"/>
+    <w:bookmarkStart w:id="47" w:name="ref-fisher-smoking-letter-3"/>
+    <w:p>
+      <w:pPr>
+        <w:pStyle w:val="Bibliography"/>
+      </w:pPr>
+      <w:r>
+        <w:t xml:space="preserve">19. Fisher RA. Lung cancer and cigarettes.</w:t>
+      </w:r>
+      <w:r>
+        <w:t xml:space="preserve"> </w:t>
+      </w:r>
+      <w:r>
+        <w:rPr>
+          <w:i/>
+        </w:rPr>
+        <w:t xml:space="preserve">Nature</w:t>
+      </w:r>
+      <w:r>
+        <w:t xml:space="preserve">. 1958;182(4628):108.</w:t>
+      </w:r>
+    </w:p>
+    <w:bookmarkEnd w:id="47"/>
+    <w:bookmarkStart w:id="48" w:name="ref-fisher-error"/>
+    <w:p>
+      <w:pPr>
+        <w:pStyle w:val="Bibliography"/>
+      </w:pPr>
+      <w:r>
+        <w:t xml:space="preserve">20. Stolley PD, Fisher RA. When genius errs: R.A. Fisher and the lung cancer controversy.</w:t>
+      </w:r>
+      <w:r>
+        <w:t xml:space="preserve"> </w:t>
+      </w:r>
+      <w:r>
+        <w:rPr>
+          <w:i/>
+        </w:rPr>
+        <w:t xml:space="preserve">Am J Epidemiol</w:t>
+      </w:r>
+      <w:r>
+        <w:t xml:space="preserve">. 1991;133(5):416-425.</w:t>
+      </w:r>
+    </w:p>
+    <w:bookmarkEnd w:id="48"/>
+    <w:bookmarkStart w:id="49" w:name="ref-hill-criteria"/>
+    <w:p>
+      <w:pPr>
+        <w:pStyle w:val="Bibliography"/>
+      </w:pPr>
+      <w:r>
+        <w:t xml:space="preserve">21. Hill AB. The Environment and Disease: Association or Causation?</w:t>
+      </w:r>
+      <w:r>
+        <w:t xml:space="preserve"> </w:t>
+      </w:r>
+      <w:r>
+        <w:rPr>
+          <w:i/>
+        </w:rPr>
+        <w:t xml:space="preserve">Proc R Soc Med</w:t>
+      </w:r>
+      <w:r>
+        <w:t xml:space="preserve">. 1965;58:295-300.</w:t>
+      </w:r>
+    </w:p>
+    <w:bookmarkEnd w:id="49"/>
+    <w:bookmarkStart w:id="50" w:name="ref-framingham-design"/>
+    <w:p>
+      <w:pPr>
+        <w:pStyle w:val="Bibliography"/>
+      </w:pPr>
+      <w:r>
+        <w:t xml:space="preserve">22. Dawber TR, Meadors GF, Moore FE. Epidemiological approaches to heart disease: the Framingham Study.</w:t>
+      </w:r>
+      <w:r>
+        <w:t xml:space="preserve"> </w:t>
+      </w:r>
+      <w:r>
+        <w:rPr>
+          <w:i/>
+        </w:rPr>
+        <w:t xml:space="preserve">Am J Public Health Nations Health</w:t>
+      </w:r>
+      <w:r>
+        <w:t xml:space="preserve">. 1951;41(3):279-281.</w:t>
+      </w:r>
+    </w:p>
+    <w:bookmarkEnd w:id="50"/>
+    <w:bookmarkStart w:id="51" w:name="ref-framingham-epidemiology"/>
+    <w:p>
+      <w:pPr>
+        <w:pStyle w:val="Bibliography"/>
+      </w:pPr>
+      <w:r>
+        <w:t xml:space="preserve">23. Mahmood SS, Levy D, Vasan RS, Wang TJ. The Framingham Heart Study and the epidemiology of cardiovascular disease: a historical perspective.</w:t>
+      </w:r>
+      <w:r>
+        <w:t xml:space="preserve"> </w:t>
+      </w:r>
+      <w:r>
+        <w:rPr>
+          <w:i/>
+        </w:rPr>
+        <w:t xml:space="preserve">Lancet</w:t>
+      </w:r>
+      <w:r>
+        <w:t xml:space="preserve">. 2014;383(9921):999-1008.</w:t>
+      </w:r>
+    </w:p>
+    <w:bookmarkEnd w:id="51"/>
+    <w:bookmarkStart w:id="52" w:name="ref-framingham-legacy"/>
+    <w:p>
+      <w:pPr>
+        <w:pStyle w:val="Bibliography"/>
+      </w:pPr>
+      <w:r>
+        <w:t xml:space="preserve">24. Andersson C, Johnson AD, Benjamin EJ, Levy D, Vasan RS. 70-year legacy of the Framingham Heart Study.</w:t>
       </w:r>
       <w:r>
         <w:t xml:space="preserve"> </w:t>
@@ -603,120 +1246,17 @@
         <w:t xml:space="preserve">Nat Rev Cardiol</w:t>
       </w:r>
       <w:r>
-        <w:t xml:space="preserve"> </w:t>
-      </w:r>
-      <w:r>
-        <w:t xml:space="preserve">16 (11): 687–98.</w:t>
-      </w:r>
-    </w:p>
-    <w:bookmarkEnd w:id="28"/>
-    <w:bookmarkStart w:id="29" w:name="ref-zika-case-control"/>
-    <w:p>
-      <w:pPr>
-        <w:pStyle w:val="Bibliography"/>
-      </w:pPr>
-      <w:r>
-        <w:t xml:space="preserve">Araujo, T. V. B. de, L. C. Rodrigues, R. A. de Alencar Ximenes, D. de Barros Miranda-Filho, U. R. Montarroyos, A. P. L. de Melo, S. Valongueiro, et al. 2016. “Association between Zika virus infection and microcephaly in Brazil, January to May, 2016: preliminary report of a case-control study.”</w:t>
-      </w:r>
-      <w:r>
-        <w:t xml:space="preserve"> </w:t>
-      </w:r>
-      <w:r>
-        <w:rPr>
-          <w:i/>
-        </w:rPr>
-        <w:t xml:space="preserve">Lancet Infect Dis</w:t>
-      </w:r>
-      <w:r>
-        <w:t xml:space="preserve"> </w:t>
-      </w:r>
-      <w:r>
-        <w:t xml:space="preserve">16 (12): 1356–63.</w:t>
-      </w:r>
-    </w:p>
-    <w:bookmarkEnd w:id="29"/>
-    <w:bookmarkStart w:id="30" w:name="ref-reyes-history"/>
-    <w:p>
-      <w:pPr>
-        <w:pStyle w:val="Bibliography"/>
-      </w:pPr>
-      <w:r>
-        <w:t xml:space="preserve">Belay, E. D., J. S. Bresee, R. C. Holman, A. S. Khan, A. Shahriari, and L. B. Schonberger. 1999. “Reye’s syndrome in the United States from 1981 through 1997.”</w:t>
-      </w:r>
-      <w:r>
-        <w:t xml:space="preserve"> </w:t>
-      </w:r>
-      <w:r>
-        <w:rPr>
-          <w:i/>
-        </w:rPr>
-        <w:t xml:space="preserve">N. Engl. J. Med.</w:t>
-      </w:r>
-      <w:r>
-        <w:t xml:space="preserve"> </w:t>
-      </w:r>
-      <w:r>
-        <w:t xml:space="preserve">340 (18): 1377–82.</w:t>
-      </w:r>
-    </w:p>
-    <w:bookmarkEnd w:id="30"/>
-    <w:bookmarkStart w:id="31" w:name="ref-zika-cohort"/>
-    <w:p>
-      <w:pPr>
-        <w:pStyle w:val="Bibliography"/>
-      </w:pPr>
-      <w:r>
-        <w:t xml:space="preserve">Brasil, P., J. P. Pereira, M. E. Moreira, R. M. Ribeiro Nogueira, L. Damasceno, M. Wakimoto, R. S. Rabello, et al. 2016. “Zika Virus Infection in Pregnant Women in Rio de Janeiro.”</w:t>
-      </w:r>
-      <w:r>
-        <w:t xml:space="preserve"> </w:t>
-      </w:r>
-      <w:r>
-        <w:rPr>
-          <w:i/>
-        </w:rPr>
-        <w:t xml:space="preserve">N. Engl. J. Med.</w:t>
-      </w:r>
-      <w:r>
-        <w:t xml:space="preserve"> </w:t>
-      </w:r>
-      <w:r>
-        <w:t xml:space="preserve">375 (24): 2321–34.</w:t>
-      </w:r>
-    </w:p>
-    <w:bookmarkEnd w:id="31"/>
-    <w:bookmarkStart w:id="32" w:name="ref-cornfield-case-control"/>
-    <w:p>
-      <w:pPr>
-        <w:pStyle w:val="Bibliography"/>
-      </w:pPr>
-      <w:r>
-        <w:t xml:space="preserve">Cornfield, Jerome. 1951. “A Method of Estimating comparative Rates From Clinical Data. Application to Cancer of the Lung, Breast and Cervix.”</w:t>
-      </w:r>
-      <w:r>
-        <w:t xml:space="preserve"> </w:t>
-      </w:r>
-      <w:r>
-        <w:rPr>
-          <w:i/>
-        </w:rPr>
-        <w:t xml:space="preserve">Journal of the National Cancer Institute</w:t>
-      </w:r>
-      <w:r>
-        <w:t xml:space="preserve"> </w:t>
-      </w:r>
-      <w:r>
-        <w:t xml:space="preserve">11: 1269–75.</w:t>
-      </w:r>
-    </w:p>
-    <w:bookmarkEnd w:id="32"/>
-    <w:bookmarkStart w:id="33" w:name="ref-framingham-design"/>
-    <w:p>
-      <w:pPr>
-        <w:pStyle w:val="Bibliography"/>
-      </w:pPr>
-      <w:r>
-        <w:t xml:space="preserve">Dawber, T. R., G. F. Meadors, and F. E. Moore. 1951. “Epidemiological approaches to heart disease: the Framingham Study.”</w:t>
+        <w:t xml:space="preserve">. 2019;16(11):687-698.</w:t>
+      </w:r>
+    </w:p>
+    <w:bookmarkEnd w:id="52"/>
+    <w:bookmarkStart w:id="53" w:name="ref-framingham-hypertension"/>
+    <w:p>
+      <w:pPr>
+        <w:pStyle w:val="Bibliography"/>
+      </w:pPr>
+      <w:r>
+        <w:t xml:space="preserve">25. Dawber TR, Moore FE, Mann GV. Coronary heart disease in the Framingham study.</w:t>
       </w:r>
       <w:r>
         <w:t xml:space="preserve"> </w:t>
@@ -728,120 +1268,17 @@
         <w:t xml:space="preserve">Am J Public Health Nations Health</w:t>
       </w:r>
       <w:r>
-        <w:t xml:space="preserve"> </w:t>
-      </w:r>
-      <w:r>
-        <w:t xml:space="preserve">41 (3): 279–81.</w:t>
-      </w:r>
-    </w:p>
-    <w:bookmarkEnd w:id="33"/>
-    <w:bookmarkStart w:id="34" w:name="ref-framingham-hypertension"/>
-    <w:p>
-      <w:pPr>
-        <w:pStyle w:val="Bibliography"/>
-      </w:pPr>
-      <w:r>
-        <w:t xml:space="preserve">DAWBER, T. R., F. E. MOORE, and G. V. MANN. 1957. “Coronary heart disease in the Framingham study.”</w:t>
-      </w:r>
-      <w:r>
-        <w:t xml:space="preserve"> </w:t>
-      </w:r>
-      <w:r>
-        <w:rPr>
-          <w:i/>
-        </w:rPr>
-        <w:t xml:space="preserve">Am J Public Health Nations Health</w:t>
-      </w:r>
-      <w:r>
-        <w:t xml:space="preserve"> </w:t>
-      </w:r>
-      <w:r>
-        <w:t xml:space="preserve">47 (4 Pt 2): 4–24.</w:t>
-      </w:r>
-    </w:p>
-    <w:bookmarkEnd w:id="34"/>
-    <w:bookmarkStart w:id="35" w:name="ref-doll-hill-case-control"/>
-    <w:p>
-      <w:pPr>
-        <w:pStyle w:val="Bibliography"/>
-      </w:pPr>
-      <w:r>
-        <w:t xml:space="preserve">Doll, R., and A. B. Hill. 1950. “Smoking and carcinoma of the lung; preliminary report.”</w:t>
-      </w:r>
-      <w:r>
-        <w:t xml:space="preserve"> </w:t>
-      </w:r>
-      <w:r>
-        <w:rPr>
-          <w:i/>
-        </w:rPr>
-        <w:t xml:space="preserve">Br Med J</w:t>
-      </w:r>
-      <w:r>
-        <w:t xml:space="preserve"> </w:t>
-      </w:r>
-      <w:r>
-        <w:t xml:space="preserve">2 (4682): 739–48.</w:t>
-      </w:r>
-    </w:p>
-    <w:bookmarkEnd w:id="35"/>
-    <w:bookmarkStart w:id="36" w:name="ref-doll-hill-cohort"/>
-    <w:p>
-      <w:pPr>
-        <w:pStyle w:val="Bibliography"/>
-      </w:pPr>
-      <w:r>
-        <w:t xml:space="preserve">———. 1954. “The mortality of doctors in relation to their smoking habits; a preliminary report.”</w:t>
-      </w:r>
-      <w:r>
-        <w:t xml:space="preserve"> </w:t>
-      </w:r>
-      <w:r>
-        <w:rPr>
-          <w:i/>
-        </w:rPr>
-        <w:t xml:space="preserve">Br Med J</w:t>
-      </w:r>
-      <w:r>
-        <w:t xml:space="preserve"> </w:t>
-      </w:r>
-      <w:r>
-        <w:t xml:space="preserve">1 (4877): 1451–5.</w:t>
-      </w:r>
-    </w:p>
-    <w:bookmarkEnd w:id="36"/>
-    <w:bookmarkStart w:id="37" w:name="ref-dorn-cohort"/>
-    <w:p>
-      <w:pPr>
-        <w:pStyle w:val="Bibliography"/>
-      </w:pPr>
-      <w:r>
-        <w:t xml:space="preserve">Dorn, H. F. 1959. “Tobacco consumption and mortality from cancer and other diseases.”</w:t>
-      </w:r>
-      <w:r>
-        <w:t xml:space="preserve"> </w:t>
-      </w:r>
-      <w:r>
-        <w:rPr>
-          <w:i/>
-        </w:rPr>
-        <w:t xml:space="preserve">Public Health Rep</w:t>
-      </w:r>
-      <w:r>
-        <w:t xml:space="preserve"> </w:t>
-      </w:r>
-      <w:r>
-        <w:t xml:space="preserve">74 (7): 581–93.</w:t>
-      </w:r>
-    </w:p>
-    <w:bookmarkEnd w:id="37"/>
-    <w:bookmarkStart w:id="38" w:name="ref-framingham-smoking"/>
-    <w:p>
-      <w:pPr>
-        <w:pStyle w:val="Bibliography"/>
-      </w:pPr>
-      <w:r>
-        <w:t xml:space="preserve">Doyle, J. T., T. R. Dawber, W. B. Kannel, S. H. Kinch, and H. A. Kahn. 1964. “The relationship of cigarette smoking to coronary heart disease; the second report of the combined experience of the Albany, N.Y., and Framingham, Mass., studies.”</w:t>
+        <w:t xml:space="preserve">. 1957;47(4 Pt 2):4-24.</w:t>
+      </w:r>
+    </w:p>
+    <w:bookmarkEnd w:id="53"/>
+    <w:bookmarkStart w:id="54" w:name="ref-framingham-smoking"/>
+    <w:p>
+      <w:pPr>
+        <w:pStyle w:val="Bibliography"/>
+      </w:pPr>
+      <w:r>
+        <w:t xml:space="preserve">26. Doyle JT, Dawber TR, Kannel WB, Kinch SH, Kahn HA. The relationship of cigarette smoking to coronary heart disease; the second report of the combined experience of the Albany, N.Y., and Framingham, Mass., studies.</w:t>
       </w:r>
       <w:r>
         <w:t xml:space="preserve"> </w:t>
@@ -853,280 +1290,127 @@
         <w:t xml:space="preserve">JAMA</w:t>
       </w:r>
       <w:r>
-        <w:t xml:space="preserve"> </w:t>
-      </w:r>
-      <w:r>
-        <w:t xml:space="preserve">190 (December): 886–90.</w:t>
-      </w:r>
-    </w:p>
-    <w:bookmarkEnd w:id="38"/>
-    <w:bookmarkStart w:id="39" w:name="ref-fisher-smoking-letter-3"/>
-    <w:p>
-      <w:pPr>
-        <w:pStyle w:val="Bibliography"/>
-      </w:pPr>
-      <w:r>
-        <w:t xml:space="preserve">Fisher, R. A. 1958. “Lung cancer and cigarettes.”</w:t>
-      </w:r>
-      <w:r>
-        <w:t xml:space="preserve"> </w:t>
-      </w:r>
-      <w:r>
-        <w:rPr>
-          <w:i/>
-        </w:rPr>
-        <w:t xml:space="preserve">Nature</w:t>
-      </w:r>
-      <w:r>
-        <w:t xml:space="preserve"> </w:t>
-      </w:r>
-      <w:r>
-        <w:t xml:space="preserve">182 (4628): 108.</w:t>
-      </w:r>
-    </w:p>
-    <w:bookmarkEnd w:id="39"/>
-    <w:bookmarkStart w:id="40" w:name="ref-fisher-smoking-letter-1"/>
-    <w:p>
-      <w:pPr>
-        <w:pStyle w:val="Bibliography"/>
-      </w:pPr>
-      <w:r>
-        <w:t xml:space="preserve">Fisher, Ronald A. 1957a. “Danges of Cigarette-smoking.”</w:t>
-      </w:r>
-      <w:r>
-        <w:t xml:space="preserve"> </w:t>
-      </w:r>
-      <w:r>
-        <w:rPr>
-          <w:i/>
-        </w:rPr>
-        <w:t xml:space="preserve">Br Med J</w:t>
-      </w:r>
-      <w:r>
-        <w:t xml:space="preserve"> </w:t>
-      </w:r>
-      <w:r>
-        <w:t xml:space="preserve">2: 43.</w:t>
-      </w:r>
-    </w:p>
-    <w:bookmarkEnd w:id="40"/>
-    <w:bookmarkStart w:id="41" w:name="ref-fisher-smoking-letter-2"/>
-    <w:p>
-      <w:pPr>
-        <w:pStyle w:val="Bibliography"/>
-      </w:pPr>
-      <w:r>
-        <w:t xml:space="preserve">———. 1957b. “Danges of Cigarette-smoking.”</w:t>
-      </w:r>
-      <w:r>
-        <w:t xml:space="preserve"> </w:t>
-      </w:r>
-      <w:r>
-        <w:rPr>
-          <w:i/>
-        </w:rPr>
-        <w:t xml:space="preserve">Br Med J</w:t>
-      </w:r>
-      <w:r>
-        <w:t xml:space="preserve"> </w:t>
-      </w:r>
-      <w:r>
-        <w:t xml:space="preserve">2: 297–98.</w:t>
-      </w:r>
-    </w:p>
-    <w:bookmarkEnd w:id="41"/>
-    <w:bookmarkStart w:id="42" w:name="ref-fisher-pamphlet"/>
-    <w:p>
-      <w:pPr>
-        <w:pStyle w:val="Bibliography"/>
-      </w:pPr>
-      <w:r>
-        <w:t xml:space="preserve">———. 1959. “Smoking. The Cancer Controversy: Some Attempts to Assess the Evidence (Pamphlet).” London: Oliver and Boyd.</w:t>
-      </w:r>
-    </w:p>
-    <w:bookmarkEnd w:id="42"/>
-    <w:bookmarkStart w:id="43" w:name="ref-statistics-in-action"/>
-    <w:p>
-      <w:pPr>
-        <w:pStyle w:val="Bibliography"/>
-      </w:pPr>
-      <w:r>
-        <w:t xml:space="preserve">Gail, Mitchell H. 1996. “Statistics in Action.”</w:t>
-      </w:r>
-      <w:r>
-        <w:t xml:space="preserve"> </w:t>
-      </w:r>
-      <w:r>
-        <w:rPr>
-          <w:i/>
-        </w:rPr>
-        <w:t xml:space="preserve">J. Amer. Statist. Assoc.</w:t>
-      </w:r>
-      <w:r>
-        <w:t xml:space="preserve"> </w:t>
-      </w:r>
-      <w:r>
-        <w:t xml:space="preserve">91 (433): 1–13.</w:t>
-      </w:r>
-    </w:p>
-    <w:bookmarkEnd w:id="43"/>
-    <w:bookmarkStart w:id="44" w:name="ref-reyes-causation"/>
-    <w:p>
-      <w:pPr>
-        <w:pStyle w:val="Bibliography"/>
-      </w:pPr>
-      <w:r>
-        <w:t xml:space="preserve">Glasgow, J. F., and B. Middleton. 2001. “Reye syndrome–insights on causation and prognosis.”</w:t>
-      </w:r>
-      <w:r>
-        <w:t xml:space="preserve"> </w:t>
-      </w:r>
-      <w:r>
-        <w:rPr>
-          <w:i/>
-        </w:rPr>
-        <w:t xml:space="preserve">Arch. Dis. Child.</w:t>
-      </w:r>
-      <w:r>
-        <w:t xml:space="preserve"> </w:t>
-      </w:r>
-      <w:r>
-        <w:t xml:space="preserve">85 (5): 351–53.</w:t>
-      </w:r>
-    </w:p>
-    <w:bookmarkEnd w:id="44"/>
-    <w:bookmarkStart w:id="45" w:name="ref-hammond-horn-cohort"/>
-    <w:p>
-      <w:pPr>
-        <w:pStyle w:val="Bibliography"/>
-      </w:pPr>
-      <w:r>
-        <w:t xml:space="preserve">Hammond, E. C., and D. Horn. 1958. “Smoking and death rates; report on forty-four months of follow-up of 187,783 men. I. Total mortality.”</w:t>
-      </w:r>
-      <w:r>
-        <w:t xml:space="preserve"> </w:t>
-      </w:r>
-      <w:r>
-        <w:rPr>
-          <w:i/>
-        </w:rPr>
-        <w:t xml:space="preserve">J Am Med Assoc</w:t>
-      </w:r>
-      <w:r>
-        <w:t xml:space="preserve"> </w:t>
-      </w:r>
-      <w:r>
-        <w:t xml:space="preserve">166 (10): 1159–72.</w:t>
-      </w:r>
-    </w:p>
-    <w:bookmarkEnd w:id="45"/>
-    <w:bookmarkStart w:id="46" w:name="ref-hill-criteria"/>
-    <w:p>
-      <w:pPr>
-        <w:pStyle w:val="Bibliography"/>
-      </w:pPr>
-      <w:r>
-        <w:t xml:space="preserve">Hill, A. B. 1965. “The Environment and Disease: Association or Causation?”</w:t>
-      </w:r>
-      <w:r>
-        <w:t xml:space="preserve"> </w:t>
-      </w:r>
-      <w:r>
-        <w:rPr>
-          <w:i/>
-        </w:rPr>
-        <w:t xml:space="preserve">Proc. R. Soc. Med.</w:t>
-      </w:r>
-      <w:r>
-        <w:t xml:space="preserve"> </w:t>
-      </w:r>
-      <w:r>
-        <w:t xml:space="preserve">58 (May): 295–300.</w:t>
-      </w:r>
-    </w:p>
-    <w:bookmarkEnd w:id="46"/>
-    <w:bookmarkStart w:id="47" w:name="ref-framingham-systolic"/>
-    <w:p>
-      <w:pPr>
-        <w:pStyle w:val="Bibliography"/>
-      </w:pPr>
-      <w:r>
-        <w:t xml:space="preserve">Kannel, W. B., T. Gordon, and M. J. Schwartz. 1971. “Systolic versus diastolic blood pressure and risk of coronary heart disease. The Framingham study.”</w:t>
-      </w:r>
-      <w:r>
-        <w:t xml:space="preserve"> </w:t>
-      </w:r>
-      <w:r>
-        <w:rPr>
-          <w:i/>
-        </w:rPr>
-        <w:t xml:space="preserve">Am. J. Cardiol.</w:t>
-      </w:r>
-      <w:r>
-        <w:t xml:space="preserve"> </w:t>
-      </w:r>
-      <w:r>
-        <w:t xml:space="preserve">27 (4): 335–46.</w:t>
-      </w:r>
-    </w:p>
-    <w:bookmarkEnd w:id="47"/>
-    <w:bookmarkStart w:id="48" w:name="ref-levin-case-control"/>
-    <w:p>
-      <w:pPr>
-        <w:pStyle w:val="Bibliography"/>
-      </w:pPr>
-      <w:r>
-        <w:t xml:space="preserve">Levin, M. L., H. Goldstein, and P. R. Gerhardt. 1950. “Cancer and tobacco smoking; a preliminary report.”</w:t>
-      </w:r>
-      <w:r>
-        <w:t xml:space="preserve"> </w:t>
-      </w:r>
-      <w:r>
-        <w:rPr>
-          <w:i/>
-        </w:rPr>
-        <w:t xml:space="preserve">J Am Med Assoc</w:t>
-      </w:r>
-      <w:r>
-        <w:t xml:space="preserve"> </w:t>
-      </w:r>
-      <w:r>
-        <w:t xml:space="preserve">143 (4): 336–38.</w:t>
-      </w:r>
-    </w:p>
-    <w:bookmarkEnd w:id="48"/>
-    <w:bookmarkStart w:id="49" w:name="ref-zika-overview"/>
-    <w:p>
-      <w:pPr>
-        <w:pStyle w:val="Bibliography"/>
-      </w:pPr>
-      <w:r>
-        <w:t xml:space="preserve">Lowe, R., C. Barcellos, P. Brasil, O. G. Cruz, N. A. Honorio, H. Kuper, and M. S. Carvalho. 2018. “The Zika Virus Epidemic in Brazil: From Discovery to Future Implications.”</w:t>
-      </w:r>
-      <w:r>
-        <w:t xml:space="preserve"> </w:t>
-      </w:r>
-      <w:r>
-        <w:rPr>
-          <w:i/>
-        </w:rPr>
-        <w:t xml:space="preserve">Int J Environ Res Public Health</w:t>
-      </w:r>
-      <w:r>
-        <w:t xml:space="preserve"> </w:t>
-      </w:r>
-      <w:r>
-        <w:t xml:space="preserve">15 (1).</w:t>
-      </w:r>
-    </w:p>
-    <w:bookmarkEnd w:id="49"/>
-    <w:bookmarkStart w:id="50" w:name="ref-framingham-epidemiology"/>
-    <w:p>
-      <w:pPr>
-        <w:pStyle w:val="Bibliography"/>
-      </w:pPr>
-      <w:r>
-        <w:t xml:space="preserve">Mahmood, S. S., D. Levy, R. S. Vasan, and T. J. Wang. 2014. “The Framingham Heart Study and the epidemiology of cardiovascular disease: a historical perspective.”</w:t>
+        <w:t xml:space="preserve">. 1964;190:886-890.</w:t>
+      </w:r>
+    </w:p>
+    <w:bookmarkEnd w:id="54"/>
+    <w:bookmarkStart w:id="55" w:name="ref-framingham-systolic"/>
+    <w:p>
+      <w:pPr>
+        <w:pStyle w:val="Bibliography"/>
+      </w:pPr>
+      <w:r>
+        <w:t xml:space="preserve">27. Kannel WB, Gordon T, Schwartz MJ. Systolic versus diastolic blood pressure and risk of coronary heart disease. The Framingham study.</w:t>
+      </w:r>
+      <w:r>
+        <w:t xml:space="preserve"> </w:t>
+      </w:r>
+      <w:r>
+        <w:rPr>
+          <w:i/>
+        </w:rPr>
+        <w:t xml:space="preserve">Am J Cardiol</w:t>
+      </w:r>
+      <w:r>
+        <w:t xml:space="preserve">. 1971;27(4):335-346.</w:t>
+      </w:r>
+    </w:p>
+    <w:bookmarkEnd w:id="55"/>
+    <w:bookmarkStart w:id="56" w:name="ref-reyes-causation"/>
+    <w:p>
+      <w:pPr>
+        <w:pStyle w:val="Bibliography"/>
+      </w:pPr>
+      <w:r>
+        <w:t xml:space="preserve">28. Glasgow JF, Middleton B. Reye syndrome–insights on causation and prognosis.</w:t>
+      </w:r>
+      <w:r>
+        <w:t xml:space="preserve"> </w:t>
+      </w:r>
+      <w:r>
+        <w:rPr>
+          <w:i/>
+        </w:rPr>
+        <w:t xml:space="preserve">Arch Dis Child</w:t>
+      </w:r>
+      <w:r>
+        <w:t xml:space="preserve">. 2001;85(5):351-353.</w:t>
+      </w:r>
+    </w:p>
+    <w:bookmarkEnd w:id="56"/>
+    <w:bookmarkStart w:id="57" w:name="ref-reyes-disappearance"/>
+    <w:p>
+      <w:pPr>
+        <w:pStyle w:val="Bibliography"/>
+      </w:pPr>
+      <w:r>
+        <w:t xml:space="preserve">29. Monto AS. The disappearance of Reye’s syndrome–a public health triumph.</w:t>
+      </w:r>
+      <w:r>
+        <w:t xml:space="preserve"> </w:t>
+      </w:r>
+      <w:r>
+        <w:rPr>
+          <w:i/>
+        </w:rPr>
+        <w:t xml:space="preserve">N Engl J Med</w:t>
+      </w:r>
+      <w:r>
+        <w:t xml:space="preserve">. 1999;340(18):1423-1424.</w:t>
+      </w:r>
+    </w:p>
+    <w:bookmarkEnd w:id="57"/>
+    <w:bookmarkStart w:id="58" w:name="ref-reyes-history"/>
+    <w:p>
+      <w:pPr>
+        <w:pStyle w:val="Bibliography"/>
+      </w:pPr>
+      <w:r>
+        <w:t xml:space="preserve">30. Belay ED, Bresee JS, Holman RC, Khan AS, Shahriari A, Schonberger LB. Reye’s syndrome in the United States from 1981 through 1997.</w:t>
+      </w:r>
+      <w:r>
+        <w:t xml:space="preserve"> </w:t>
+      </w:r>
+      <w:r>
+        <w:rPr>
+          <w:i/>
+        </w:rPr>
+        <w:t xml:space="preserve">N Engl J Med</w:t>
+      </w:r>
+      <w:r>
+        <w:t xml:space="preserve">. 1999;340(18):1377-1382.</w:t>
+      </w:r>
+    </w:p>
+    <w:bookmarkEnd w:id="58"/>
+    <w:bookmarkStart w:id="59" w:name="ref-reyes-case-control-2"/>
+    <w:p>
+      <w:pPr>
+        <w:pStyle w:val="Bibliography"/>
+      </w:pPr>
+      <w:r>
+        <w:t xml:space="preserve">31. Halpin TJ, Holtzhauer FJ, Campbell RJ, et al. Reye’s syndrome and medication use.</w:t>
+      </w:r>
+      <w:r>
+        <w:t xml:space="preserve"> </w:t>
+      </w:r>
+      <w:r>
+        <w:rPr>
+          <w:i/>
+        </w:rPr>
+        <w:t xml:space="preserve">JAMA</w:t>
+      </w:r>
+      <w:r>
+        <w:t xml:space="preserve">. 1982;248(6):687-691.</w:t>
+      </w:r>
+    </w:p>
+    <w:bookmarkEnd w:id="59"/>
+    <w:bookmarkStart w:id="60" w:name="ref-zika-interpret"/>
+    <w:p>
+      <w:pPr>
+        <w:pStyle w:val="Bibliography"/>
+      </w:pPr>
+      <w:r>
+        <w:t xml:space="preserve">32. Victora CG, Schuler-Faccini L, Matijasevich A, Ribeiro E, Pessoa A, Barros FC. Microcephaly in Brazil: how to interpret reported numbers?</w:t>
       </w:r>
       <w:r>
         <w:t xml:space="preserve"> </w:t>
@@ -1138,139 +1422,11 @@
         <w:t xml:space="preserve">Lancet</w:t>
       </w:r>
       <w:r>
-        <w:t xml:space="preserve"> </w:t>
-      </w:r>
-      <w:r>
-        <w:t xml:space="preserve">383 (9921): 999–1008.</w:t>
-      </w:r>
-    </w:p>
-    <w:bookmarkEnd w:id="50"/>
-    <w:bookmarkStart w:id="51" w:name="ref-mills-porter-case-control"/>
-    <w:p>
-      <w:pPr>
-        <w:pStyle w:val="Bibliography"/>
-      </w:pPr>
-      <w:r>
-        <w:t xml:space="preserve">Mills, C. A., and M. M. Porter. 1950. “Tobacco smoking habits and cancer of the mouth and respiratory system.”</w:t>
-      </w:r>
-      <w:r>
-        <w:t xml:space="preserve"> </w:t>
-      </w:r>
-      <w:r>
-        <w:rPr>
-          <w:i/>
-        </w:rPr>
-        <w:t xml:space="preserve">Cancer Res.</w:t>
-      </w:r>
-      <w:r>
-        <w:t xml:space="preserve"> </w:t>
-      </w:r>
-      <w:r>
-        <w:t xml:space="preserve">10 (9): 539–42.</w:t>
-      </w:r>
-    </w:p>
-    <w:bookmarkEnd w:id="51"/>
-    <w:bookmarkStart w:id="52" w:name="ref-reyes-disappearance"/>
-    <w:p>
-      <w:pPr>
-        <w:pStyle w:val="Bibliography"/>
-      </w:pPr>
-      <w:r>
-        <w:t xml:space="preserve">Monto, A. S. 1999. “The disappearance of Reye’s syndrome–a public health triumph.”</w:t>
-      </w:r>
-      <w:r>
-        <w:t xml:space="preserve"> </w:t>
-      </w:r>
-      <w:r>
-        <w:rPr>
-          <w:i/>
-        </w:rPr>
-        <w:t xml:space="preserve">N. Engl. J. Med.</w:t>
-      </w:r>
-      <w:r>
-        <w:t xml:space="preserve"> </w:t>
-      </w:r>
-      <w:r>
-        <w:t xml:space="preserve">340 (18): 1423–4.</w:t>
-      </w:r>
-    </w:p>
-    <w:bookmarkEnd w:id="52"/>
-    <w:bookmarkStart w:id="53" w:name="ref-schrek-baker-case-control"/>
-    <w:p>
-      <w:pPr>
-        <w:pStyle w:val="Bibliography"/>
-      </w:pPr>
-      <w:r>
-        <w:t xml:space="preserve">Schrek, R., and L. A. Baker. 1950. “Tobacco smoking as an etiologic factor in disease; cancer.”</w:t>
-      </w:r>
-      <w:r>
-        <w:t xml:space="preserve"> </w:t>
-      </w:r>
-      <w:r>
-        <w:rPr>
-          <w:i/>
-        </w:rPr>
-        <w:t xml:space="preserve">Cancer Res.</w:t>
-      </w:r>
-      <w:r>
-        <w:t xml:space="preserve"> </w:t>
-      </w:r>
-      <w:r>
-        <w:t xml:space="preserve">10 (1): 49–58.</w:t>
-      </w:r>
-    </w:p>
-    <w:bookmarkEnd w:id="53"/>
-    <w:bookmarkStart w:id="54" w:name="ref-fisher-error"/>
-    <w:p>
-      <w:pPr>
-        <w:pStyle w:val="Bibliography"/>
-      </w:pPr>
-      <w:r>
-        <w:t xml:space="preserve">Stolley, P. D., and R. A. Fisher. 1991. “When genius errs: R.A. Fisher and the lung cancer controversy.”</w:t>
-      </w:r>
-      <w:r>
-        <w:t xml:space="preserve"> </w:t>
-      </w:r>
-      <w:r>
-        <w:rPr>
-          <w:i/>
-        </w:rPr>
-        <w:t xml:space="preserve">Am. J. Epidemiol.</w:t>
-      </w:r>
-      <w:r>
-        <w:t xml:space="preserve"> </w:t>
-      </w:r>
-      <w:r>
-        <w:t xml:space="preserve">133 (5): 416–25.</w:t>
-      </w:r>
-    </w:p>
-    <w:bookmarkEnd w:id="54"/>
-    <w:bookmarkStart w:id="55" w:name="ref-wynder-graham-case-control"/>
-    <w:p>
-      <w:pPr>
-        <w:pStyle w:val="Bibliography"/>
-      </w:pPr>
-      <w:r>
-        <w:t xml:space="preserve">Wynder, E. L., and E. A. Graham. 1950. “Tobacco smoking as a possible etiologic factor in bronchiogenic carcinoma; a study of 684 proved cases.”</w:t>
-      </w:r>
-      <w:r>
-        <w:t xml:space="preserve"> </w:t>
-      </w:r>
-      <w:r>
-        <w:rPr>
-          <w:i/>
-        </w:rPr>
-        <w:t xml:space="preserve">J Am Med Assoc</w:t>
-      </w:r>
-      <w:r>
-        <w:t xml:space="preserve"> </w:t>
-      </w:r>
-      <w:r>
-        <w:t xml:space="preserve">143 (4): 329–36.</w:t>
-      </w:r>
-    </w:p>
-    <w:bookmarkEnd w:id="55"/>
-    <w:bookmarkEnd w:id="56"/>
+        <w:t xml:space="preserve">. 2016;387(10019):621-624.</w:t>
+      </w:r>
+    </w:p>
+    <w:bookmarkEnd w:id="60"/>
+    <w:bookmarkEnd w:id="61"/>
     <w:sectPr/>
   </w:body>
 </w:document>

</xml_diff>